<commit_message>
Added comments and cleaned code
</commit_message>
<xml_diff>
--- a/Rapport.docx
+++ b/Rapport.docx
@@ -2,6 +2,1239 @@
 <file path=word/document.xml><?xml version="1.0" encoding="utf-8"?>
 <w:document xmlns:wpc="http://schemas.microsoft.com/office/word/2010/wordprocessingCanvas" xmlns:cx="http://schemas.microsoft.com/office/drawing/2014/chartex" xmlns:cx1="http://schemas.microsoft.com/office/drawing/2015/9/8/chartex" xmlns:cx2="http://schemas.microsoft.com/office/drawing/2015/10/21/chartex" xmlns:cx3="http://schemas.microsoft.com/office/drawing/2016/5/9/chartex" xmlns:cx4="http://schemas.microsoft.com/office/drawing/2016/5/10/chartex" xmlns:cx5="http://schemas.microsoft.com/office/drawing/2016/5/11/chartex" xmlns:cx6="http://schemas.microsoft.com/office/drawing/2016/5/12/chartex" xmlns:cx7="http://schemas.microsoft.com/office/drawing/2016/5/13/chartex" xmlns:cx8="http://schemas.microsoft.com/office/drawing/2016/5/14/chartex" xmlns:mc="http://schemas.openxmlformats.org/markup-compatibility/2006" xmlns:aink="http://schemas.microsoft.com/office/drawing/2016/ink" xmlns:am3d="http://schemas.microsoft.com/office/drawing/2017/model3d" xmlns:o="urn:schemas-microsoft-com:office:office" xmlns:oel="http://schemas.microsoft.com/office/2019/extlst" xmlns:r="http://schemas.openxmlformats.org/officeDocument/2006/relationships" xmlns:m="http://schemas.openxmlformats.org/officeDocument/2006/math" xmlns:v="urn:schemas-microsoft-com:vml" xmlns:wp14="http://schemas.microsoft.com/office/word/2010/wordprocessingDrawing" xmlns:wp="http://schemas.openxmlformats.org/drawingml/2006/wordprocessingDrawing" xmlns:w10="urn:schemas-microsoft-com:office:word" xmlns:w="http://schemas.openxmlformats.org/wordprocessingml/2006/main" xmlns:w14="http://schemas.microsoft.com/office/word/2010/wordml" xmlns:w15="http://schemas.microsoft.com/office/word/2012/wordml" xmlns:w16cex="http://schemas.microsoft.com/office/word/2018/wordml/cex" xmlns:w16cid="http://schemas.microsoft.com/office/word/2016/wordml/cid" xmlns:w16="http://schemas.microsoft.com/office/word/2018/wordml" xmlns:w16sdtdh="http://schemas.microsoft.com/office/word/2020/wordml/sdtdatahash" xmlns:w16se="http://schemas.microsoft.com/office/word/2015/wordml/symex" xmlns:wpg="http://schemas.microsoft.com/office/word/2010/wordprocessingGroup" xmlns:wpi="http://schemas.microsoft.com/office/word/2010/wordprocessingInk" xmlns:wne="http://schemas.microsoft.com/office/word/2006/wordml" xmlns:wps="http://schemas.microsoft.com/office/word/2010/wordprocessingShape" mc:Ignorable="w14 w15 w16se w16cid w16 w16cex w16sdtdh wp14">
   <w:body>
+    <w:sdt>
+      <w:sdtPr>
+        <w:id w:val="-1624297275"/>
+        <w:docPartObj>
+          <w:docPartGallery w:val="Cover Pages"/>
+          <w:docPartUnique/>
+        </w:docPartObj>
+      </w:sdtPr>
+      <w:sdtEndPr>
+        <w:rPr>
+          <w:b/>
+          <w:bCs/>
+          <w:noProof/>
+        </w:rPr>
+      </w:sdtEndPr>
+      <w:sdtContent>
+        <w:p>
+          <w:r>
+            <w:rPr>
+              <w:noProof/>
+            </w:rPr>
+            <mc:AlternateContent>
+              <mc:Choice Requires="wpg">
+                <w:drawing>
+                  <wp:anchor distT="0" distB="0" distL="114300" distR="114300" simplePos="0" relativeHeight="251662336" behindDoc="0" locked="0" layoutInCell="1" allowOverlap="1" wp14:anchorId="655DA950" wp14:editId="553545F1">
+                    <wp:simplePos x="0" y="0"/>
+                    <wp:positionH relativeFrom="page">
+                      <wp:align>center</wp:align>
+                    </wp:positionH>
+                    <mc:AlternateContent>
+                      <mc:Choice Requires="wp14">
+                        <wp:positionV relativeFrom="page">
+                          <wp14:pctPosVOffset>2300</wp14:pctPosVOffset>
+                        </wp:positionV>
+                      </mc:Choice>
+                      <mc:Fallback>
+                        <wp:positionV relativeFrom="page">
+                          <wp:posOffset>245745</wp:posOffset>
+                        </wp:positionV>
+                      </mc:Fallback>
+                    </mc:AlternateContent>
+                    <wp:extent cx="7315200" cy="1215391"/>
+                    <wp:effectExtent l="0" t="0" r="1270" b="1905"/>
+                    <wp:wrapNone/>
+                    <wp:docPr id="149" name="Group 149"/>
+                    <wp:cNvGraphicFramePr/>
+                    <a:graphic xmlns:a="http://schemas.openxmlformats.org/drawingml/2006/main">
+                      <a:graphicData uri="http://schemas.microsoft.com/office/word/2010/wordprocessingGroup">
+                        <wpg:wgp>
+                          <wpg:cNvGrpSpPr/>
+                          <wpg:grpSpPr>
+                            <a:xfrm>
+                              <a:off x="0" y="0"/>
+                              <a:ext cx="7315200" cy="1215391"/>
+                              <a:chOff x="0" y="-1"/>
+                              <a:chExt cx="7315200" cy="1216153"/>
+                            </a:xfrm>
+                          </wpg:grpSpPr>
+                          <wps:wsp>
+                            <wps:cNvPr id="150" name="Rectangle 51"/>
+                            <wps:cNvSpPr/>
+                            <wps:spPr>
+                              <a:xfrm>
+                                <a:off x="0" y="-1"/>
+                                <a:ext cx="7315200" cy="1130373"/>
+                              </a:xfrm>
+                              <a:custGeom>
+                                <a:avLst/>
+                                <a:gdLst>
+                                  <a:gd name="connsiteX0" fmla="*/ 0 w 7312660"/>
+                                  <a:gd name="connsiteY0" fmla="*/ 0 h 1215390"/>
+                                  <a:gd name="connsiteX1" fmla="*/ 7312660 w 7312660"/>
+                                  <a:gd name="connsiteY1" fmla="*/ 0 h 1215390"/>
+                                  <a:gd name="connsiteX2" fmla="*/ 7312660 w 7312660"/>
+                                  <a:gd name="connsiteY2" fmla="*/ 1215390 h 1215390"/>
+                                  <a:gd name="connsiteX3" fmla="*/ 0 w 7312660"/>
+                                  <a:gd name="connsiteY3" fmla="*/ 1215390 h 1215390"/>
+                                  <a:gd name="connsiteX4" fmla="*/ 0 w 7312660"/>
+                                  <a:gd name="connsiteY4" fmla="*/ 0 h 1215390"/>
+                                  <a:gd name="connsiteX0" fmla="*/ 0 w 7312660"/>
+                                  <a:gd name="connsiteY0" fmla="*/ 0 h 1215390"/>
+                                  <a:gd name="connsiteX1" fmla="*/ 7312660 w 7312660"/>
+                                  <a:gd name="connsiteY1" fmla="*/ 0 h 1215390"/>
+                                  <a:gd name="connsiteX2" fmla="*/ 7312660 w 7312660"/>
+                                  <a:gd name="connsiteY2" fmla="*/ 1215390 h 1215390"/>
+                                  <a:gd name="connsiteX3" fmla="*/ 3667125 w 7312660"/>
+                                  <a:gd name="connsiteY3" fmla="*/ 1209675 h 1215390"/>
+                                  <a:gd name="connsiteX4" fmla="*/ 0 w 7312660"/>
+                                  <a:gd name="connsiteY4" fmla="*/ 1215390 h 1215390"/>
+                                  <a:gd name="connsiteX5" fmla="*/ 0 w 7312660"/>
+                                  <a:gd name="connsiteY5" fmla="*/ 0 h 1215390"/>
+                                  <a:gd name="connsiteX0" fmla="*/ 0 w 7312660"/>
+                                  <a:gd name="connsiteY0" fmla="*/ 0 h 1215390"/>
+                                  <a:gd name="connsiteX1" fmla="*/ 7312660 w 7312660"/>
+                                  <a:gd name="connsiteY1" fmla="*/ 0 h 1215390"/>
+                                  <a:gd name="connsiteX2" fmla="*/ 7312660 w 7312660"/>
+                                  <a:gd name="connsiteY2" fmla="*/ 1215390 h 1215390"/>
+                                  <a:gd name="connsiteX3" fmla="*/ 3619500 w 7312660"/>
+                                  <a:gd name="connsiteY3" fmla="*/ 733425 h 1215390"/>
+                                  <a:gd name="connsiteX4" fmla="*/ 0 w 7312660"/>
+                                  <a:gd name="connsiteY4" fmla="*/ 1215390 h 1215390"/>
+                                  <a:gd name="connsiteX5" fmla="*/ 0 w 7312660"/>
+                                  <a:gd name="connsiteY5" fmla="*/ 0 h 1215390"/>
+                                  <a:gd name="connsiteX0" fmla="*/ 0 w 7312660"/>
+                                  <a:gd name="connsiteY0" fmla="*/ 0 h 1215390"/>
+                                  <a:gd name="connsiteX1" fmla="*/ 7312660 w 7312660"/>
+                                  <a:gd name="connsiteY1" fmla="*/ 0 h 1215390"/>
+                                  <a:gd name="connsiteX2" fmla="*/ 7312660 w 7312660"/>
+                                  <a:gd name="connsiteY2" fmla="*/ 1129665 h 1215390"/>
+                                  <a:gd name="connsiteX3" fmla="*/ 3619500 w 7312660"/>
+                                  <a:gd name="connsiteY3" fmla="*/ 733425 h 1215390"/>
+                                  <a:gd name="connsiteX4" fmla="*/ 0 w 7312660"/>
+                                  <a:gd name="connsiteY4" fmla="*/ 1215390 h 1215390"/>
+                                  <a:gd name="connsiteX5" fmla="*/ 0 w 7312660"/>
+                                  <a:gd name="connsiteY5" fmla="*/ 0 h 1215390"/>
+                                  <a:gd name="connsiteX0" fmla="*/ 9525 w 7322185"/>
+                                  <a:gd name="connsiteY0" fmla="*/ 0 h 1129665"/>
+                                  <a:gd name="connsiteX1" fmla="*/ 7322185 w 7322185"/>
+                                  <a:gd name="connsiteY1" fmla="*/ 0 h 1129665"/>
+                                  <a:gd name="connsiteX2" fmla="*/ 7322185 w 7322185"/>
+                                  <a:gd name="connsiteY2" fmla="*/ 1129665 h 1129665"/>
+                                  <a:gd name="connsiteX3" fmla="*/ 3629025 w 7322185"/>
+                                  <a:gd name="connsiteY3" fmla="*/ 733425 h 1129665"/>
+                                  <a:gd name="connsiteX4" fmla="*/ 0 w 7322185"/>
+                                  <a:gd name="connsiteY4" fmla="*/ 1091565 h 1129665"/>
+                                  <a:gd name="connsiteX5" fmla="*/ 9525 w 7322185"/>
+                                  <a:gd name="connsiteY5" fmla="*/ 0 h 1129665"/>
+                                  <a:gd name="connsiteX0" fmla="*/ 0 w 7312660"/>
+                                  <a:gd name="connsiteY0" fmla="*/ 0 h 1129665"/>
+                                  <a:gd name="connsiteX1" fmla="*/ 7312660 w 7312660"/>
+                                  <a:gd name="connsiteY1" fmla="*/ 0 h 1129665"/>
+                                  <a:gd name="connsiteX2" fmla="*/ 7312660 w 7312660"/>
+                                  <a:gd name="connsiteY2" fmla="*/ 1129665 h 1129665"/>
+                                  <a:gd name="connsiteX3" fmla="*/ 3619500 w 7312660"/>
+                                  <a:gd name="connsiteY3" fmla="*/ 733425 h 1129665"/>
+                                  <a:gd name="connsiteX4" fmla="*/ 0 w 7312660"/>
+                                  <a:gd name="connsiteY4" fmla="*/ 1091565 h 1129665"/>
+                                  <a:gd name="connsiteX5" fmla="*/ 0 w 7312660"/>
+                                  <a:gd name="connsiteY5" fmla="*/ 0 h 1129665"/>
+                                </a:gdLst>
+                                <a:ahLst/>
+                                <a:cxnLst>
+                                  <a:cxn ang="0">
+                                    <a:pos x="connsiteX0" y="connsiteY0"/>
+                                  </a:cxn>
+                                  <a:cxn ang="0">
+                                    <a:pos x="connsiteX1" y="connsiteY1"/>
+                                  </a:cxn>
+                                  <a:cxn ang="0">
+                                    <a:pos x="connsiteX2" y="connsiteY2"/>
+                                  </a:cxn>
+                                  <a:cxn ang="0">
+                                    <a:pos x="connsiteX3" y="connsiteY3"/>
+                                  </a:cxn>
+                                  <a:cxn ang="0">
+                                    <a:pos x="connsiteX4" y="connsiteY4"/>
+                                  </a:cxn>
+                                  <a:cxn ang="0">
+                                    <a:pos x="connsiteX5" y="connsiteY5"/>
+                                  </a:cxn>
+                                </a:cxnLst>
+                                <a:rect l="l" t="t" r="r" b="b"/>
+                                <a:pathLst>
+                                  <a:path w="7312660" h="1129665">
+                                    <a:moveTo>
+                                      <a:pt x="0" y="0"/>
+                                    </a:moveTo>
+                                    <a:lnTo>
+                                      <a:pt x="7312660" y="0"/>
+                                    </a:lnTo>
+                                    <a:lnTo>
+                                      <a:pt x="7312660" y="1129665"/>
+                                    </a:lnTo>
+                                    <a:lnTo>
+                                      <a:pt x="3619500" y="733425"/>
+                                    </a:lnTo>
+                                    <a:lnTo>
+                                      <a:pt x="0" y="1091565"/>
+                                    </a:lnTo>
+                                    <a:lnTo>
+                                      <a:pt x="0" y="0"/>
+                                    </a:lnTo>
+                                    <a:close/>
+                                  </a:path>
+                                </a:pathLst>
+                              </a:custGeom>
+                              <a:ln>
+                                <a:noFill/>
+                              </a:ln>
+                            </wps:spPr>
+                            <wps:style>
+                              <a:lnRef idx="2">
+                                <a:schemeClr val="accent1">
+                                  <a:shade val="50000"/>
+                                </a:schemeClr>
+                              </a:lnRef>
+                              <a:fillRef idx="1">
+                                <a:schemeClr val="accent1"/>
+                              </a:fillRef>
+                              <a:effectRef idx="0">
+                                <a:schemeClr val="accent1"/>
+                              </a:effectRef>
+                              <a:fontRef idx="minor">
+                                <a:schemeClr val="lt1"/>
+                              </a:fontRef>
+                            </wps:style>
+                            <wps:bodyPr rot="0" spcFirstLastPara="0" vertOverflow="overflow" horzOverflow="overflow" vert="horz" wrap="square" lIns="91440" tIns="45720" rIns="91440" bIns="45720" numCol="1" spcCol="0" rtlCol="0" fromWordArt="0" anchor="ctr" anchorCtr="0" forceAA="0" compatLnSpc="1">
+                              <a:prstTxWarp prst="textNoShape">
+                                <a:avLst/>
+                              </a:prstTxWarp>
+                              <a:noAutofit/>
+                            </wps:bodyPr>
+                          </wps:wsp>
+                          <wps:wsp>
+                            <wps:cNvPr id="151" name="Rectangle 151"/>
+                            <wps:cNvSpPr/>
+                            <wps:spPr>
+                              <a:xfrm>
+                                <a:off x="0" y="0"/>
+                                <a:ext cx="7315200" cy="1216152"/>
+                              </a:xfrm>
+                              <a:prstGeom prst="rect">
+                                <a:avLst/>
+                              </a:prstGeom>
+                              <a:blipFill>
+                                <a:blip r:embed="rId7"/>
+                                <a:stretch>
+                                  <a:fillRect r="-7574"/>
+                                </a:stretch>
+                              </a:blipFill>
+                              <a:ln>
+                                <a:noFill/>
+                              </a:ln>
+                            </wps:spPr>
+                            <wps:style>
+                              <a:lnRef idx="2">
+                                <a:schemeClr val="accent1">
+                                  <a:shade val="50000"/>
+                                </a:schemeClr>
+                              </a:lnRef>
+                              <a:fillRef idx="1">
+                                <a:schemeClr val="accent1"/>
+                              </a:fillRef>
+                              <a:effectRef idx="0">
+                                <a:schemeClr val="accent1"/>
+                              </a:effectRef>
+                              <a:fontRef idx="minor">
+                                <a:schemeClr val="lt1"/>
+                              </a:fontRef>
+                            </wps:style>
+                            <wps:bodyPr rot="0" spcFirstLastPara="0" vertOverflow="overflow" horzOverflow="overflow" vert="horz" wrap="square" lIns="91440" tIns="45720" rIns="91440" bIns="45720" numCol="1" spcCol="0" rtlCol="0" fromWordArt="0" anchor="ctr" anchorCtr="0" forceAA="0" compatLnSpc="1">
+                              <a:prstTxWarp prst="textNoShape">
+                                <a:avLst/>
+                              </a:prstTxWarp>
+                              <a:noAutofit/>
+                            </wps:bodyPr>
+                          </wps:wsp>
+                        </wpg:wgp>
+                      </a:graphicData>
+                    </a:graphic>
+                    <wp14:sizeRelH relativeFrom="page">
+                      <wp14:pctWidth>94100</wp14:pctWidth>
+                    </wp14:sizeRelH>
+                    <wp14:sizeRelV relativeFrom="page">
+                      <wp14:pctHeight>12100</wp14:pctHeight>
+                    </wp14:sizeRelV>
+                  </wp:anchor>
+                </w:drawing>
+              </mc:Choice>
+              <mc:Fallback>
+                <w:pict>
+                  <v:group w14:anchorId="5C7A45DC" id="Group 149" o:spid="_x0000_s1026" style="position:absolute;margin-left:0;margin-top:0;width:8in;height:95.7pt;z-index:251662336;mso-width-percent:941;mso-height-percent:121;mso-top-percent:23;mso-position-horizontal:center;mso-position-horizontal-relative:page;mso-position-vertical-relative:page;mso-width-percent:941;mso-height-percent:121;mso-top-percent:23" coordorigin="" coordsize="73152,12161" o:gfxdata="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">
+                    <v:shape id="Rectangle 51" o:spid="_x0000_s1027" style="position:absolute;width:73152;height:11303;visibility:visible;mso-wrap-style:square;v-text-anchor:middle" coordsize="7312660,1129665" o:gfxdata="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" path="m,l7312660,r,1129665l3619500,733425,,1091565,,xe" fillcolor="#4472c4 [3204]" stroked="f" strokeweight="1pt">
+                      <v:stroke joinstyle="miter"/>
+                      <v:path arrowok="t" o:connecttype="custom" o:connectlocs="0,0;7315200,0;7315200,1130373;3620757,733885;0,1092249;0,0" o:connectangles="0,0,0,0,0,0"/>
+                    </v:shape>
+                    <v:rect id="Rectangle 151" o:spid="_x0000_s1028" style="position:absolute;width:73152;height:12161;visibility:visible;mso-wrap-style:square;v-text-anchor:middle" o:gfxdata="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" stroked="f" strokeweight="1pt">
+                      <v:fill r:id="rId8" o:title="" recolor="t" rotate="t" type="frame"/>
+                    </v:rect>
+                    <w10:wrap anchorx="page" anchory="page"/>
+                  </v:group>
+                </w:pict>
+              </mc:Fallback>
+            </mc:AlternateContent>
+          </w:r>
+          <w:r>
+            <w:rPr>
+              <w:noProof/>
+            </w:rPr>
+            <mc:AlternateContent>
+              <mc:Choice Requires="wps">
+                <w:drawing>
+                  <wp:anchor distT="0" distB="0" distL="114300" distR="114300" simplePos="0" relativeHeight="251659264" behindDoc="0" locked="0" layoutInCell="1" allowOverlap="1" wp14:anchorId="09745D17" wp14:editId="2AFD3378">
+                    <wp:simplePos x="0" y="0"/>
+                    <wp:positionH relativeFrom="page">
+                      <wp:align>center</wp:align>
+                    </wp:positionH>
+                    <mc:AlternateContent>
+                      <mc:Choice Requires="wp14">
+                        <wp:positionV relativeFrom="page">
+                          <wp14:pctPosVOffset>30000</wp14:pctPosVOffset>
+                        </wp:positionV>
+                      </mc:Choice>
+                      <mc:Fallback>
+                        <wp:positionV relativeFrom="page">
+                          <wp:posOffset>3207385</wp:posOffset>
+                        </wp:positionV>
+                      </mc:Fallback>
+                    </mc:AlternateContent>
+                    <wp:extent cx="7315200" cy="3638550"/>
+                    <wp:effectExtent l="0" t="0" r="0" b="6350"/>
+                    <wp:wrapSquare wrapText="bothSides"/>
+                    <wp:docPr id="154" name="Text Box 154"/>
+                    <wp:cNvGraphicFramePr/>
+                    <a:graphic xmlns:a="http://schemas.openxmlformats.org/drawingml/2006/main">
+                      <a:graphicData uri="http://schemas.microsoft.com/office/word/2010/wordprocessingShape">
+                        <wps:wsp>
+                          <wps:cNvSpPr txBox="1"/>
+                          <wps:spPr>
+                            <a:xfrm>
+                              <a:off x="0" y="0"/>
+                              <a:ext cx="7315200" cy="3638550"/>
+                            </a:xfrm>
+                            <a:prstGeom prst="rect">
+                              <a:avLst/>
+                            </a:prstGeom>
+                            <a:noFill/>
+                            <a:ln w="6350">
+                              <a:noFill/>
+                            </a:ln>
+                            <a:effectLst/>
+                          </wps:spPr>
+                          <wps:style>
+                            <a:lnRef idx="0">
+                              <a:schemeClr val="accent1"/>
+                            </a:lnRef>
+                            <a:fillRef idx="0">
+                              <a:schemeClr val="accent1"/>
+                            </a:fillRef>
+                            <a:effectRef idx="0">
+                              <a:schemeClr val="accent1"/>
+                            </a:effectRef>
+                            <a:fontRef idx="minor">
+                              <a:schemeClr val="dk1"/>
+                            </a:fontRef>
+                          </wps:style>
+                          <wps:txbx>
+                            <w:txbxContent>
+                              <w:p>
+                                <w:pPr>
+                                  <w:jc w:val="right"/>
+                                  <w:rPr>
+                                    <w:color w:val="4472C4" w:themeColor="accent1"/>
+                                    <w:sz w:val="64"/>
+                                    <w:szCs w:val="64"/>
+                                  </w:rPr>
+                                </w:pPr>
+                                <w:sdt>
+                                  <w:sdtPr>
+                                    <w:rPr>
+                                      <w:color w:val="4472C4" w:themeColor="accent1"/>
+                                      <w:sz w:val="56"/>
+                                      <w:szCs w:val="56"/>
+                                    </w:rPr>
+                                    <w:alias w:val="Title"/>
+                                    <w:tag w:val=""/>
+                                    <w:id w:val="630141079"/>
+                                    <w:dataBinding w:prefixMappings="xmlns:ns0='http://purl.org/dc/elements/1.1/' xmlns:ns1='http://schemas.openxmlformats.org/package/2006/metadata/core-properties' " w:xpath="/ns1:coreProperties[1]/ns0:title[1]" w:storeItemID="{6C3C8BC8-F283-45AE-878A-BAB7291924A1}"/>
+                                    <w:text w:multiLine="1"/>
+                                  </w:sdtPr>
+                                  <w:sdtContent>
+                                    <w:r>
+                                      <w:rPr>
+                                        <w:color w:val="4472C4" w:themeColor="accent1"/>
+                                        <w:sz w:val="56"/>
+                                        <w:szCs w:val="56"/>
+                                      </w:rPr>
+                                      <w:t xml:space="preserve">GODKENDELSESOPGAVE </w:t>
+                                    </w:r>
+                                    <w:r>
+                                      <w:rPr>
+                                        <w:color w:val="4472C4" w:themeColor="accent1"/>
+                                        <w:sz w:val="56"/>
+                                        <w:szCs w:val="56"/>
+                                        <w:lang w:val="en-US"/>
+                                      </w:rPr>
+                                      <w:t>2</w:t>
+                                    </w:r>
+                                  </w:sdtContent>
+                                </w:sdt>
+                              </w:p>
+                              <w:sdt>
+                                <w:sdtPr>
+                                  <w:rPr>
+                                    <w:color w:val="404040" w:themeColor="text1" w:themeTint="BF"/>
+                                    <w:sz w:val="36"/>
+                                    <w:szCs w:val="36"/>
+                                  </w:rPr>
+                                  <w:alias w:val="Subtitle"/>
+                                  <w:tag w:val=""/>
+                                  <w:id w:val="1759551507"/>
+                                  <w:dataBinding w:prefixMappings="xmlns:ns0='http://purl.org/dc/elements/1.1/' xmlns:ns1='http://schemas.openxmlformats.org/package/2006/metadata/core-properties' " w:xpath="/ns1:coreProperties[1]/ns0:subject[1]" w:storeItemID="{6C3C8BC8-F283-45AE-878A-BAB7291924A1}"/>
+                                  <w:text/>
+                                </w:sdtPr>
+                                <w:sdtContent>
+                                  <w:p>
+                                    <w:pPr>
+                                      <w:jc w:val="right"/>
+                                      <w:rPr>
+                                        <w:smallCaps/>
+                                        <w:color w:val="404040" w:themeColor="text1" w:themeTint="BF"/>
+                                        <w:sz w:val="36"/>
+                                        <w:szCs w:val="36"/>
+                                      </w:rPr>
+                                    </w:pPr>
+                                    <w:r>
+                                      <w:rPr>
+                                        <w:color w:val="404040" w:themeColor="text1" w:themeTint="BF"/>
+                                        <w:sz w:val="36"/>
+                                        <w:szCs w:val="36"/>
+                                      </w:rPr>
+                                      <w:t xml:space="preserve">Innovation </w:t>
+                                    </w:r>
+                                    <w:proofErr w:type="spellStart"/>
+                                    <w:r>
+                                      <w:rPr>
+                                        <w:color w:val="404040" w:themeColor="text1" w:themeTint="BF"/>
+                                        <w:sz w:val="36"/>
+                                        <w:szCs w:val="36"/>
+                                      </w:rPr>
+                                      <w:t>og</w:t>
+                                    </w:r>
+                                    <w:proofErr w:type="spellEnd"/>
+                                    <w:r>
+                                      <w:rPr>
+                                        <w:color w:val="404040" w:themeColor="text1" w:themeTint="BF"/>
+                                        <w:sz w:val="36"/>
+                                        <w:szCs w:val="36"/>
+                                      </w:rPr>
+                                      <w:t xml:space="preserve"> </w:t>
+                                    </w:r>
+                                    <w:proofErr w:type="spellStart"/>
+                                    <w:r>
+                                      <w:rPr>
+                                        <w:color w:val="404040" w:themeColor="text1" w:themeTint="BF"/>
+                                        <w:sz w:val="36"/>
+                                        <w:szCs w:val="36"/>
+                                      </w:rPr>
+                                      <w:t>ny</w:t>
+                                    </w:r>
+                                    <w:proofErr w:type="spellEnd"/>
+                                    <w:r>
+                                      <w:rPr>
+                                        <w:color w:val="404040" w:themeColor="text1" w:themeTint="BF"/>
+                                        <w:sz w:val="36"/>
+                                        <w:szCs w:val="36"/>
+                                      </w:rPr>
+                                      <w:t xml:space="preserve"> </w:t>
+                                    </w:r>
+                                    <w:proofErr w:type="spellStart"/>
+                                    <w:r>
+                                      <w:rPr>
+                                        <w:color w:val="404040" w:themeColor="text1" w:themeTint="BF"/>
+                                        <w:sz w:val="36"/>
+                                        <w:szCs w:val="36"/>
+                                      </w:rPr>
+                                      <w:t>teknologi</w:t>
+                                    </w:r>
+                                    <w:proofErr w:type="spellEnd"/>
+                                  </w:p>
+                                </w:sdtContent>
+                              </w:sdt>
+                            </w:txbxContent>
+                          </wps:txbx>
+                          <wps:bodyPr rot="0" spcFirstLastPara="0" vertOverflow="overflow" horzOverflow="overflow" vert="horz" wrap="square" lIns="1600200" tIns="0" rIns="685800" bIns="0" numCol="1" spcCol="0" rtlCol="0" fromWordArt="0" anchor="b" anchorCtr="0" forceAA="0" compatLnSpc="1">
+                            <a:prstTxWarp prst="textNoShape">
+                              <a:avLst/>
+                            </a:prstTxWarp>
+                            <a:noAutofit/>
+                          </wps:bodyPr>
+                        </wps:wsp>
+                      </a:graphicData>
+                    </a:graphic>
+                    <wp14:sizeRelH relativeFrom="page">
+                      <wp14:pctWidth>94100</wp14:pctWidth>
+                    </wp14:sizeRelH>
+                    <wp14:sizeRelV relativeFrom="page">
+                      <wp14:pctHeight>36300</wp14:pctHeight>
+                    </wp14:sizeRelV>
+                  </wp:anchor>
+                </w:drawing>
+              </mc:Choice>
+              <mc:Fallback>
+                <w:pict>
+                  <v:shapetype w14:anchorId="09745D17" id="_x0000_t202" coordsize="21600,21600" o:spt="202" path="m,l,21600r21600,l21600,xe">
+                    <v:stroke joinstyle="miter"/>
+                    <v:path gradientshapeok="t" o:connecttype="rect"/>
+                  </v:shapetype>
+                  <v:shape id="Text Box 154" o:spid="_x0000_s1026" type="#_x0000_t202" style="position:absolute;margin-left:0;margin-top:0;width:8in;height:286.5pt;z-index:251659264;visibility:visible;mso-wrap-style:square;mso-width-percent:941;mso-height-percent:363;mso-top-percent:300;mso-wrap-distance-left:9pt;mso-wrap-distance-top:0;mso-wrap-distance-right:9pt;mso-wrap-distance-bottom:0;mso-position-horizontal:center;mso-position-horizontal-relative:page;mso-position-vertical-relative:page;mso-width-percent:941;mso-height-percent:363;mso-top-percent:300;mso-width-relative:page;mso-height-relative:page;v-text-anchor:bottom" o:gfxdata="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" filled="f" stroked="f" strokeweight=".5pt">
+                    <v:textbox inset="126pt,0,54pt,0">
+                      <w:txbxContent>
+                        <w:p>
+                          <w:pPr>
+                            <w:jc w:val="right"/>
+                            <w:rPr>
+                              <w:color w:val="4472C4" w:themeColor="accent1"/>
+                              <w:sz w:val="64"/>
+                              <w:szCs w:val="64"/>
+                            </w:rPr>
+                          </w:pPr>
+                          <w:sdt>
+                            <w:sdtPr>
+                              <w:rPr>
+                                <w:color w:val="4472C4" w:themeColor="accent1"/>
+                                <w:sz w:val="56"/>
+                                <w:szCs w:val="56"/>
+                              </w:rPr>
+                              <w:alias w:val="Title"/>
+                              <w:tag w:val=""/>
+                              <w:id w:val="630141079"/>
+                              <w:dataBinding w:prefixMappings="xmlns:ns0='http://purl.org/dc/elements/1.1/' xmlns:ns1='http://schemas.openxmlformats.org/package/2006/metadata/core-properties' " w:xpath="/ns1:coreProperties[1]/ns0:title[1]" w:storeItemID="{6C3C8BC8-F283-45AE-878A-BAB7291924A1}"/>
+                              <w:text w:multiLine="1"/>
+                            </w:sdtPr>
+                            <w:sdtContent>
+                              <w:r>
+                                <w:rPr>
+                                  <w:color w:val="4472C4" w:themeColor="accent1"/>
+                                  <w:sz w:val="56"/>
+                                  <w:szCs w:val="56"/>
+                                </w:rPr>
+                                <w:t xml:space="preserve">GODKENDELSESOPGAVE </w:t>
+                              </w:r>
+                              <w:r>
+                                <w:rPr>
+                                  <w:color w:val="4472C4" w:themeColor="accent1"/>
+                                  <w:sz w:val="56"/>
+                                  <w:szCs w:val="56"/>
+                                  <w:lang w:val="en-US"/>
+                                </w:rPr>
+                                <w:t>2</w:t>
+                              </w:r>
+                            </w:sdtContent>
+                          </w:sdt>
+                        </w:p>
+                        <w:sdt>
+                          <w:sdtPr>
+                            <w:rPr>
+                              <w:color w:val="404040" w:themeColor="text1" w:themeTint="BF"/>
+                              <w:sz w:val="36"/>
+                              <w:szCs w:val="36"/>
+                            </w:rPr>
+                            <w:alias w:val="Subtitle"/>
+                            <w:tag w:val=""/>
+                            <w:id w:val="1759551507"/>
+                            <w:dataBinding w:prefixMappings="xmlns:ns0='http://purl.org/dc/elements/1.1/' xmlns:ns1='http://schemas.openxmlformats.org/package/2006/metadata/core-properties' " w:xpath="/ns1:coreProperties[1]/ns0:subject[1]" w:storeItemID="{6C3C8BC8-F283-45AE-878A-BAB7291924A1}"/>
+                            <w:text/>
+                          </w:sdtPr>
+                          <w:sdtContent>
+                            <w:p>
+                              <w:pPr>
+                                <w:jc w:val="right"/>
+                                <w:rPr>
+                                  <w:smallCaps/>
+                                  <w:color w:val="404040" w:themeColor="text1" w:themeTint="BF"/>
+                                  <w:sz w:val="36"/>
+                                  <w:szCs w:val="36"/>
+                                </w:rPr>
+                              </w:pPr>
+                              <w:r>
+                                <w:rPr>
+                                  <w:color w:val="404040" w:themeColor="text1" w:themeTint="BF"/>
+                                  <w:sz w:val="36"/>
+                                  <w:szCs w:val="36"/>
+                                </w:rPr>
+                                <w:t xml:space="preserve">Innovation </w:t>
+                              </w:r>
+                              <w:proofErr w:type="spellStart"/>
+                              <w:r>
+                                <w:rPr>
+                                  <w:color w:val="404040" w:themeColor="text1" w:themeTint="BF"/>
+                                  <w:sz w:val="36"/>
+                                  <w:szCs w:val="36"/>
+                                </w:rPr>
+                                <w:t>og</w:t>
+                              </w:r>
+                              <w:proofErr w:type="spellEnd"/>
+                              <w:r>
+                                <w:rPr>
+                                  <w:color w:val="404040" w:themeColor="text1" w:themeTint="BF"/>
+                                  <w:sz w:val="36"/>
+                                  <w:szCs w:val="36"/>
+                                </w:rPr>
+                                <w:t xml:space="preserve"> </w:t>
+                              </w:r>
+                              <w:proofErr w:type="spellStart"/>
+                              <w:r>
+                                <w:rPr>
+                                  <w:color w:val="404040" w:themeColor="text1" w:themeTint="BF"/>
+                                  <w:sz w:val="36"/>
+                                  <w:szCs w:val="36"/>
+                                </w:rPr>
+                                <w:t>ny</w:t>
+                              </w:r>
+                              <w:proofErr w:type="spellEnd"/>
+                              <w:r>
+                                <w:rPr>
+                                  <w:color w:val="404040" w:themeColor="text1" w:themeTint="BF"/>
+                                  <w:sz w:val="36"/>
+                                  <w:szCs w:val="36"/>
+                                </w:rPr>
+                                <w:t xml:space="preserve"> </w:t>
+                              </w:r>
+                              <w:proofErr w:type="spellStart"/>
+                              <w:r>
+                                <w:rPr>
+                                  <w:color w:val="404040" w:themeColor="text1" w:themeTint="BF"/>
+                                  <w:sz w:val="36"/>
+                                  <w:szCs w:val="36"/>
+                                </w:rPr>
+                                <w:t>teknologi</w:t>
+                              </w:r>
+                              <w:proofErr w:type="spellEnd"/>
+                            </w:p>
+                          </w:sdtContent>
+                        </w:sdt>
+                      </w:txbxContent>
+                    </v:textbox>
+                    <w10:wrap type="square" anchorx="page" anchory="page"/>
+                  </v:shape>
+                </w:pict>
+              </mc:Fallback>
+            </mc:AlternateContent>
+          </w:r>
+        </w:p>
+        <w:p>
+          <w:pPr>
+            <w:spacing w:line="259" w:lineRule="auto"/>
+            <w:rPr>
+              <w:b/>
+              <w:bCs/>
+              <w:noProof/>
+            </w:rPr>
+          </w:pPr>
+          <w:r>
+            <w:rPr>
+              <w:noProof/>
+            </w:rPr>
+            <mc:AlternateContent>
+              <mc:Choice Requires="wps">
+                <w:drawing>
+                  <wp:anchor distT="0" distB="0" distL="114300" distR="114300" simplePos="0" relativeHeight="251661312" behindDoc="0" locked="0" layoutInCell="1" allowOverlap="1" wp14:anchorId="045ADA5D" wp14:editId="282B8106">
+                    <wp:simplePos x="0" y="0"/>
+                    <wp:positionH relativeFrom="margin">
+                      <wp:align>center</wp:align>
+                    </wp:positionH>
+                    <wp:positionV relativeFrom="page">
+                      <wp:posOffset>7980045</wp:posOffset>
+                    </wp:positionV>
+                    <wp:extent cx="7315200" cy="1009650"/>
+                    <wp:effectExtent l="0" t="0" r="0" b="7620"/>
+                    <wp:wrapSquare wrapText="bothSides"/>
+                    <wp:docPr id="153" name="Text Box 153"/>
+                    <wp:cNvGraphicFramePr/>
+                    <a:graphic xmlns:a="http://schemas.openxmlformats.org/drawingml/2006/main">
+                      <a:graphicData uri="http://schemas.microsoft.com/office/word/2010/wordprocessingShape">
+                        <wps:wsp>
+                          <wps:cNvSpPr txBox="1"/>
+                          <wps:spPr>
+                            <a:xfrm>
+                              <a:off x="0" y="0"/>
+                              <a:ext cx="7315200" cy="1009650"/>
+                            </a:xfrm>
+                            <a:prstGeom prst="rect">
+                              <a:avLst/>
+                            </a:prstGeom>
+                            <a:noFill/>
+                            <a:ln w="6350">
+                              <a:noFill/>
+                            </a:ln>
+                            <a:effectLst/>
+                          </wps:spPr>
+                          <wps:style>
+                            <a:lnRef idx="0">
+                              <a:schemeClr val="accent1"/>
+                            </a:lnRef>
+                            <a:fillRef idx="0">
+                              <a:schemeClr val="accent1"/>
+                            </a:fillRef>
+                            <a:effectRef idx="0">
+                              <a:schemeClr val="accent1"/>
+                            </a:effectRef>
+                            <a:fontRef idx="minor">
+                              <a:schemeClr val="dk1"/>
+                            </a:fontRef>
+                          </wps:style>
+                          <wps:txbx>
+                            <w:txbxContent>
+                              <w:p>
+                                <w:pPr>
+                                  <w:pStyle w:val="NoSpacing"/>
+                                  <w:jc w:val="right"/>
+                                  <w:rPr>
+                                    <w:b/>
+                                    <w:bCs/>
+                                    <w:color w:val="595959" w:themeColor="text1" w:themeTint="A6"/>
+                                    <w:sz w:val="24"/>
+                                    <w:szCs w:val="24"/>
+                                    <w:lang w:val="da-DK"/>
+                                  </w:rPr>
+                                </w:pPr>
+                                <w:r>
+                                  <w:rPr>
+                                    <w:b/>
+                                    <w:bCs/>
+                                    <w:color w:val="595959" w:themeColor="text1" w:themeTint="A6"/>
+                                    <w:sz w:val="24"/>
+                                    <w:szCs w:val="24"/>
+                                    <w:lang w:val="da-DK"/>
+                                  </w:rPr>
+                                  <w:t>Lærke Stald Pedersen</w:t>
+                                </w:r>
+                              </w:p>
+                              <w:p>
+                                <w:pPr>
+                                  <w:pStyle w:val="NoSpacing"/>
+                                  <w:jc w:val="right"/>
+                                  <w:rPr>
+                                    <w:color w:val="595959" w:themeColor="text1" w:themeTint="A6"/>
+                                    <w:sz w:val="24"/>
+                                    <w:szCs w:val="24"/>
+                                    <w:lang w:val="da-DK"/>
+                                  </w:rPr>
+                                </w:pPr>
+                                <w:r>
+                                  <w:rPr>
+                                    <w:color w:val="595959" w:themeColor="text1" w:themeTint="A6"/>
+                                    <w:sz w:val="24"/>
+                                    <w:szCs w:val="24"/>
+                                    <w:lang w:val="da-DK"/>
+                                  </w:rPr>
+                                  <w:t>Gruppenummer: 2</w:t>
+                                </w:r>
+                              </w:p>
+                              <w:p>
+                                <w:pPr>
+                                  <w:pStyle w:val="NoSpacing"/>
+                                  <w:jc w:val="right"/>
+                                  <w:rPr>
+                                    <w:color w:val="595959" w:themeColor="text1" w:themeTint="A6"/>
+                                    <w:sz w:val="24"/>
+                                    <w:szCs w:val="24"/>
+                                    <w:lang w:val="da-DK"/>
+                                  </w:rPr>
+                                </w:pPr>
+                                <w:r>
+                                  <w:rPr>
+                                    <w:color w:val="595959" w:themeColor="text1" w:themeTint="A6"/>
+                                    <w:sz w:val="24"/>
+                                    <w:szCs w:val="24"/>
+                                    <w:lang w:val="da-DK"/>
+                                  </w:rPr>
+                                  <w:t>Studienummer:</w:t>
+                                </w:r>
+                                <w:r>
+                                  <w:rPr>
+                                    <w:color w:val="595959" w:themeColor="text1" w:themeTint="A6"/>
+                                    <w:sz w:val="24"/>
+                                    <w:szCs w:val="24"/>
+                                    <w:lang w:val="da-DK"/>
+                                  </w:rPr>
+                                  <w:t xml:space="preserve"> </w:t>
+                                </w:r>
+                                <w:r>
+                                  <w:rPr>
+                                    <w:color w:val="595959" w:themeColor="text1" w:themeTint="A6"/>
+                                    <w:sz w:val="24"/>
+                                    <w:szCs w:val="24"/>
+                                    <w:lang w:val="da-DK"/>
+                                  </w:rPr>
+                                  <w:t>143941</w:t>
+                                </w:r>
+                                <w:r>
+                                  <w:rPr>
+                                    <w:color w:val="595959" w:themeColor="text1" w:themeTint="A6"/>
+                                    <w:sz w:val="24"/>
+                                    <w:szCs w:val="24"/>
+                                    <w:lang w:val="da-DK"/>
+                                  </w:rPr>
+                                  <w:t xml:space="preserve"> </w:t>
+                                </w:r>
+                              </w:p>
+                              <w:p>
+                                <w:pPr>
+                                  <w:pStyle w:val="NoSpacing"/>
+                                  <w:jc w:val="right"/>
+                                  <w:rPr>
+                                    <w:color w:val="595959" w:themeColor="text1" w:themeTint="A6"/>
+                                    <w:sz w:val="24"/>
+                                    <w:szCs w:val="24"/>
+                                    <w:lang w:val="da-DK"/>
+                                  </w:rPr>
+                                </w:pPr>
+                              </w:p>
+                              <w:p>
+                                <w:pPr>
+                                  <w:pStyle w:val="NoSpacing"/>
+                                  <w:jc w:val="right"/>
+                                  <w:rPr>
+                                    <w:color w:val="595959" w:themeColor="text1" w:themeTint="A6"/>
+                                    <w:sz w:val="24"/>
+                                    <w:szCs w:val="24"/>
+                                    <w:lang w:val="da-DK"/>
+                                  </w:rPr>
+                                </w:pPr>
+                                <w:r>
+                                  <w:rPr>
+                                    <w:color w:val="595959" w:themeColor="text1" w:themeTint="A6"/>
+                                    <w:sz w:val="24"/>
+                                    <w:szCs w:val="24"/>
+                                    <w:lang w:val="da-DK"/>
+                                  </w:rPr>
+                                  <w:t>Anslag:</w:t>
+                                </w:r>
+                                <w:r>
+                                  <w:rPr>
+                                    <w:color w:val="595959" w:themeColor="text1" w:themeTint="A6"/>
+                                    <w:sz w:val="24"/>
+                                    <w:szCs w:val="24"/>
+                                    <w:lang w:val="da-DK"/>
+                                  </w:rPr>
+                                  <w:t xml:space="preserve"> </w:t>
+                                </w:r>
+                                <w:r>
+                                  <w:rPr>
+                                    <w:color w:val="595959" w:themeColor="text1" w:themeTint="A6"/>
+                                    <w:sz w:val="24"/>
+                                    <w:szCs w:val="24"/>
+                                    <w:lang w:val="da-DK"/>
+                                  </w:rPr>
+                                  <w:t>5.689</w:t>
+                                </w:r>
+                              </w:p>
+                              <w:p>
+                                <w:pPr>
+                                  <w:pStyle w:val="NoSpacing"/>
+                                  <w:jc w:val="right"/>
+                                  <w:rPr>
+                                    <w:color w:val="595959" w:themeColor="text1" w:themeTint="A6"/>
+                                    <w:sz w:val="24"/>
+                                    <w:szCs w:val="24"/>
+                                    <w:lang w:val="da-DK"/>
+                                  </w:rPr>
+                                </w:pPr>
+                                <w:r>
+                                  <w:rPr>
+                                    <w:color w:val="595959" w:themeColor="text1" w:themeTint="A6"/>
+                                    <w:sz w:val="24"/>
+                                    <w:szCs w:val="24"/>
+                                    <w:lang w:val="da-DK"/>
+                                  </w:rPr>
+                                  <w:t>Sider:</w:t>
+                                </w:r>
+                                <w:r>
+                                  <w:rPr>
+                                    <w:color w:val="595959" w:themeColor="text1" w:themeTint="A6"/>
+                                    <w:sz w:val="24"/>
+                                    <w:szCs w:val="24"/>
+                                    <w:lang w:val="da-DK"/>
+                                  </w:rPr>
+                                  <w:t xml:space="preserve"> 5</w:t>
+                                </w:r>
+                                <w:r>
+                                  <w:rPr>
+                                    <w:color w:val="595959" w:themeColor="text1" w:themeTint="A6"/>
+                                    <w:sz w:val="24"/>
+                                    <w:szCs w:val="24"/>
+                                    <w:lang w:val="da-DK"/>
+                                  </w:rPr>
+                                  <w:t xml:space="preserve"> </w:t>
+                                </w:r>
+                              </w:p>
+                              <w:p>
+                                <w:pPr>
+                                  <w:pStyle w:val="NoSpacing"/>
+                                  <w:jc w:val="right"/>
+                                  <w:rPr>
+                                    <w:color w:val="595959" w:themeColor="text1" w:themeTint="A6"/>
+                                    <w:sz w:val="24"/>
+                                    <w:szCs w:val="24"/>
+                                    <w:lang w:val="da-DK"/>
+                                  </w:rPr>
+                                </w:pPr>
+                              </w:p>
+                              <w:p>
+                                <w:pPr>
+                                  <w:pStyle w:val="NoSpacing"/>
+                                  <w:jc w:val="right"/>
+                                  <w:rPr>
+                                    <w:color w:val="595959" w:themeColor="text1" w:themeTint="A6"/>
+                                    <w:sz w:val="16"/>
+                                    <w:szCs w:val="16"/>
+                                    <w:lang w:val="da-DK"/>
+                                  </w:rPr>
+                                </w:pPr>
+                                <w:r>
+                                  <w:rPr>
+                                    <w:color w:val="595959" w:themeColor="text1" w:themeTint="A6"/>
+                                    <w:sz w:val="24"/>
+                                    <w:szCs w:val="24"/>
+                                    <w:lang w:val="da-DK"/>
+                                  </w:rPr>
+                                  <w:t xml:space="preserve">Dato: </w:t>
+                                </w:r>
+                                <w:r>
+                                  <w:rPr>
+                                    <w:color w:val="595959" w:themeColor="text1" w:themeTint="A6"/>
+                                    <w:sz w:val="24"/>
+                                    <w:szCs w:val="24"/>
+                                    <w:lang w:val="da-DK"/>
+                                  </w:rPr>
+                                  <w:t>28</w:t>
+                                </w:r>
+                                <w:r>
+                                  <w:rPr>
+                                    <w:color w:val="595959" w:themeColor="text1" w:themeTint="A6"/>
+                                    <w:sz w:val="24"/>
+                                    <w:szCs w:val="24"/>
+                                    <w:lang w:val="da-DK"/>
+                                  </w:rPr>
+                                  <w:t>. oktober 2022</w:t>
+                                </w:r>
+                              </w:p>
+                              <w:p>
+                                <w:pPr>
+                                  <w:pStyle w:val="NoSpacing"/>
+                                  <w:jc w:val="right"/>
+                                  <w:rPr>
+                                    <w:color w:val="595959" w:themeColor="text1" w:themeTint="A6"/>
+                                    <w:sz w:val="20"/>
+                                    <w:szCs w:val="20"/>
+                                  </w:rPr>
+                                </w:pPr>
+                              </w:p>
+                            </w:txbxContent>
+                          </wps:txbx>
+                          <wps:bodyPr rot="0" spcFirstLastPara="0" vertOverflow="overflow" horzOverflow="overflow" vert="horz" wrap="square" lIns="1600200" tIns="0" rIns="685800" bIns="0" numCol="1" spcCol="0" rtlCol="0" fromWordArt="0" anchor="t" anchorCtr="0" forceAA="0" compatLnSpc="1">
+                            <a:prstTxWarp prst="textNoShape">
+                              <a:avLst/>
+                            </a:prstTxWarp>
+                            <a:spAutoFit/>
+                          </wps:bodyPr>
+                        </wps:wsp>
+                      </a:graphicData>
+                    </a:graphic>
+                    <wp14:sizeRelH relativeFrom="page">
+                      <wp14:pctWidth>94100</wp14:pctWidth>
+                    </wp14:sizeRelH>
+                    <wp14:sizeRelV relativeFrom="page">
+                      <wp14:pctHeight>10000</wp14:pctHeight>
+                    </wp14:sizeRelV>
+                  </wp:anchor>
+                </w:drawing>
+              </mc:Choice>
+              <mc:Fallback>
+                <w:pict>
+                  <v:shape w14:anchorId="045ADA5D" id="Text Box 153" o:spid="_x0000_s1027" type="#_x0000_t202" style="position:absolute;margin-left:0;margin-top:628.35pt;width:8in;height:79.5pt;z-index:251661312;visibility:visible;mso-wrap-style:square;mso-width-percent:941;mso-height-percent:100;mso-wrap-distance-left:9pt;mso-wrap-distance-top:0;mso-wrap-distance-right:9pt;mso-wrap-distance-bottom:0;mso-position-horizontal:center;mso-position-horizontal-relative:margin;mso-position-vertical:absolute;mso-position-vertical-relative:page;mso-width-percent:941;mso-height-percent:100;mso-width-relative:page;mso-height-relative:page;v-text-anchor:top" o:gfxdata="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" filled="f" stroked="f" strokeweight=".5pt">
+                    <v:textbox style="mso-fit-shape-to-text:t" inset="126pt,0,54pt,0">
+                      <w:txbxContent>
+                        <w:p>
+                          <w:pPr>
+                            <w:pStyle w:val="NoSpacing"/>
+                            <w:jc w:val="right"/>
+                            <w:rPr>
+                              <w:b/>
+                              <w:bCs/>
+                              <w:color w:val="595959" w:themeColor="text1" w:themeTint="A6"/>
+                              <w:sz w:val="24"/>
+                              <w:szCs w:val="24"/>
+                              <w:lang w:val="da-DK"/>
+                            </w:rPr>
+                          </w:pPr>
+                          <w:r>
+                            <w:rPr>
+                              <w:b/>
+                              <w:bCs/>
+                              <w:color w:val="595959" w:themeColor="text1" w:themeTint="A6"/>
+                              <w:sz w:val="24"/>
+                              <w:szCs w:val="24"/>
+                              <w:lang w:val="da-DK"/>
+                            </w:rPr>
+                            <w:t>Lærke Stald Pedersen</w:t>
+                          </w:r>
+                        </w:p>
+                        <w:p>
+                          <w:pPr>
+                            <w:pStyle w:val="NoSpacing"/>
+                            <w:jc w:val="right"/>
+                            <w:rPr>
+                              <w:color w:val="595959" w:themeColor="text1" w:themeTint="A6"/>
+                              <w:sz w:val="24"/>
+                              <w:szCs w:val="24"/>
+                              <w:lang w:val="da-DK"/>
+                            </w:rPr>
+                          </w:pPr>
+                          <w:r>
+                            <w:rPr>
+                              <w:color w:val="595959" w:themeColor="text1" w:themeTint="A6"/>
+                              <w:sz w:val="24"/>
+                              <w:szCs w:val="24"/>
+                              <w:lang w:val="da-DK"/>
+                            </w:rPr>
+                            <w:t>Gruppenummer: 2</w:t>
+                          </w:r>
+                        </w:p>
+                        <w:p>
+                          <w:pPr>
+                            <w:pStyle w:val="NoSpacing"/>
+                            <w:jc w:val="right"/>
+                            <w:rPr>
+                              <w:color w:val="595959" w:themeColor="text1" w:themeTint="A6"/>
+                              <w:sz w:val="24"/>
+                              <w:szCs w:val="24"/>
+                              <w:lang w:val="da-DK"/>
+                            </w:rPr>
+                          </w:pPr>
+                          <w:r>
+                            <w:rPr>
+                              <w:color w:val="595959" w:themeColor="text1" w:themeTint="A6"/>
+                              <w:sz w:val="24"/>
+                              <w:szCs w:val="24"/>
+                              <w:lang w:val="da-DK"/>
+                            </w:rPr>
+                            <w:t>Studienummer:</w:t>
+                          </w:r>
+                          <w:r>
+                            <w:rPr>
+                              <w:color w:val="595959" w:themeColor="text1" w:themeTint="A6"/>
+                              <w:sz w:val="24"/>
+                              <w:szCs w:val="24"/>
+                              <w:lang w:val="da-DK"/>
+                            </w:rPr>
+                            <w:t xml:space="preserve"> </w:t>
+                          </w:r>
+                          <w:r>
+                            <w:rPr>
+                              <w:color w:val="595959" w:themeColor="text1" w:themeTint="A6"/>
+                              <w:sz w:val="24"/>
+                              <w:szCs w:val="24"/>
+                              <w:lang w:val="da-DK"/>
+                            </w:rPr>
+                            <w:t>143941</w:t>
+                          </w:r>
+                          <w:r>
+                            <w:rPr>
+                              <w:color w:val="595959" w:themeColor="text1" w:themeTint="A6"/>
+                              <w:sz w:val="24"/>
+                              <w:szCs w:val="24"/>
+                              <w:lang w:val="da-DK"/>
+                            </w:rPr>
+                            <w:t xml:space="preserve"> </w:t>
+                          </w:r>
+                        </w:p>
+                        <w:p>
+                          <w:pPr>
+                            <w:pStyle w:val="NoSpacing"/>
+                            <w:jc w:val="right"/>
+                            <w:rPr>
+                              <w:color w:val="595959" w:themeColor="text1" w:themeTint="A6"/>
+                              <w:sz w:val="24"/>
+                              <w:szCs w:val="24"/>
+                              <w:lang w:val="da-DK"/>
+                            </w:rPr>
+                          </w:pPr>
+                        </w:p>
+                        <w:p>
+                          <w:pPr>
+                            <w:pStyle w:val="NoSpacing"/>
+                            <w:jc w:val="right"/>
+                            <w:rPr>
+                              <w:color w:val="595959" w:themeColor="text1" w:themeTint="A6"/>
+                              <w:sz w:val="24"/>
+                              <w:szCs w:val="24"/>
+                              <w:lang w:val="da-DK"/>
+                            </w:rPr>
+                          </w:pPr>
+                          <w:r>
+                            <w:rPr>
+                              <w:color w:val="595959" w:themeColor="text1" w:themeTint="A6"/>
+                              <w:sz w:val="24"/>
+                              <w:szCs w:val="24"/>
+                              <w:lang w:val="da-DK"/>
+                            </w:rPr>
+                            <w:t>Anslag:</w:t>
+                          </w:r>
+                          <w:r>
+                            <w:rPr>
+                              <w:color w:val="595959" w:themeColor="text1" w:themeTint="A6"/>
+                              <w:sz w:val="24"/>
+                              <w:szCs w:val="24"/>
+                              <w:lang w:val="da-DK"/>
+                            </w:rPr>
+                            <w:t xml:space="preserve"> </w:t>
+                          </w:r>
+                          <w:r>
+                            <w:rPr>
+                              <w:color w:val="595959" w:themeColor="text1" w:themeTint="A6"/>
+                              <w:sz w:val="24"/>
+                              <w:szCs w:val="24"/>
+                              <w:lang w:val="da-DK"/>
+                            </w:rPr>
+                            <w:t>5.689</w:t>
+                          </w:r>
+                        </w:p>
+                        <w:p>
+                          <w:pPr>
+                            <w:pStyle w:val="NoSpacing"/>
+                            <w:jc w:val="right"/>
+                            <w:rPr>
+                              <w:color w:val="595959" w:themeColor="text1" w:themeTint="A6"/>
+                              <w:sz w:val="24"/>
+                              <w:szCs w:val="24"/>
+                              <w:lang w:val="da-DK"/>
+                            </w:rPr>
+                          </w:pPr>
+                          <w:r>
+                            <w:rPr>
+                              <w:color w:val="595959" w:themeColor="text1" w:themeTint="A6"/>
+                              <w:sz w:val="24"/>
+                              <w:szCs w:val="24"/>
+                              <w:lang w:val="da-DK"/>
+                            </w:rPr>
+                            <w:t>Sider:</w:t>
+                          </w:r>
+                          <w:r>
+                            <w:rPr>
+                              <w:color w:val="595959" w:themeColor="text1" w:themeTint="A6"/>
+                              <w:sz w:val="24"/>
+                              <w:szCs w:val="24"/>
+                              <w:lang w:val="da-DK"/>
+                            </w:rPr>
+                            <w:t xml:space="preserve"> 5</w:t>
+                          </w:r>
+                          <w:r>
+                            <w:rPr>
+                              <w:color w:val="595959" w:themeColor="text1" w:themeTint="A6"/>
+                              <w:sz w:val="24"/>
+                              <w:szCs w:val="24"/>
+                              <w:lang w:val="da-DK"/>
+                            </w:rPr>
+                            <w:t xml:space="preserve"> </w:t>
+                          </w:r>
+                        </w:p>
+                        <w:p>
+                          <w:pPr>
+                            <w:pStyle w:val="NoSpacing"/>
+                            <w:jc w:val="right"/>
+                            <w:rPr>
+                              <w:color w:val="595959" w:themeColor="text1" w:themeTint="A6"/>
+                              <w:sz w:val="24"/>
+                              <w:szCs w:val="24"/>
+                              <w:lang w:val="da-DK"/>
+                            </w:rPr>
+                          </w:pPr>
+                        </w:p>
+                        <w:p>
+                          <w:pPr>
+                            <w:pStyle w:val="NoSpacing"/>
+                            <w:jc w:val="right"/>
+                            <w:rPr>
+                              <w:color w:val="595959" w:themeColor="text1" w:themeTint="A6"/>
+                              <w:sz w:val="16"/>
+                              <w:szCs w:val="16"/>
+                              <w:lang w:val="da-DK"/>
+                            </w:rPr>
+                          </w:pPr>
+                          <w:r>
+                            <w:rPr>
+                              <w:color w:val="595959" w:themeColor="text1" w:themeTint="A6"/>
+                              <w:sz w:val="24"/>
+                              <w:szCs w:val="24"/>
+                              <w:lang w:val="da-DK"/>
+                            </w:rPr>
+                            <w:t xml:space="preserve">Dato: </w:t>
+                          </w:r>
+                          <w:r>
+                            <w:rPr>
+                              <w:color w:val="595959" w:themeColor="text1" w:themeTint="A6"/>
+                              <w:sz w:val="24"/>
+                              <w:szCs w:val="24"/>
+                              <w:lang w:val="da-DK"/>
+                            </w:rPr>
+                            <w:t>28</w:t>
+                          </w:r>
+                          <w:r>
+                            <w:rPr>
+                              <w:color w:val="595959" w:themeColor="text1" w:themeTint="A6"/>
+                              <w:sz w:val="24"/>
+                              <w:szCs w:val="24"/>
+                              <w:lang w:val="da-DK"/>
+                            </w:rPr>
+                            <w:t>. oktober 2022</w:t>
+                          </w:r>
+                        </w:p>
+                        <w:p>
+                          <w:pPr>
+                            <w:pStyle w:val="NoSpacing"/>
+                            <w:jc w:val="right"/>
+                            <w:rPr>
+                              <w:color w:val="595959" w:themeColor="text1" w:themeTint="A6"/>
+                              <w:sz w:val="20"/>
+                              <w:szCs w:val="20"/>
+                            </w:rPr>
+                          </w:pPr>
+                        </w:p>
+                      </w:txbxContent>
+                    </v:textbox>
+                    <w10:wrap type="square" anchorx="margin" anchory="page"/>
+                  </v:shape>
+                </w:pict>
+              </mc:Fallback>
+            </mc:AlternateContent>
+          </w:r>
+          <w:r>
+            <w:rPr>
+              <w:b/>
+              <w:bCs/>
+              <w:noProof/>
+            </w:rPr>
+            <w:br w:type="page"/>
+          </w:r>
+        </w:p>
+      </w:sdtContent>
+    </w:sdt>
     <w:p>
       <w:pPr>
         <w:pBdr>
@@ -23,6 +1256,7 @@
           <w:szCs w:val="32"/>
           <w:lang w:val="da-DK"/>
         </w:rPr>
+        <w:lastRenderedPageBreak/>
         <w:t xml:space="preserve">Indholdsfortegnelse </w:t>
       </w:r>
     </w:p>
@@ -57,7 +1291,7 @@
         </w:rPr>
         <w:fldChar w:fldCharType="separate"/>
       </w:r>
-      <w:hyperlink w:anchor="_Toc117527093" w:history="1">
+      <w:hyperlink w:anchor="_Toc117866584" w:history="1">
         <w:r>
           <w:rPr>
             <w:rStyle w:val="Hyperlink"/>
@@ -85,7 +1319,7 @@
             <w:noProof/>
             <w:webHidden/>
           </w:rPr>
-          <w:instrText xml:space="preserve"> PAGEREF _Toc117527093 \h </w:instrText>
+          <w:instrText xml:space="preserve"> PAGEREF _Toc117866584 \h </w:instrText>
         </w:r>
         <w:r>
           <w:rPr>
@@ -129,7 +1363,7 @@
           <w:lang w:val="en-DK" w:eastAsia="en-DK"/>
         </w:rPr>
       </w:pPr>
-      <w:hyperlink w:anchor="_Toc117527094" w:history="1">
+      <w:hyperlink w:anchor="_Toc117866585" w:history="1">
         <w:r>
           <w:rPr>
             <w:rStyle w:val="Hyperlink"/>
@@ -157,7 +1391,7 @@
             <w:noProof/>
             <w:webHidden/>
           </w:rPr>
-          <w:instrText xml:space="preserve"> PAGEREF _Toc117527094 \h </w:instrText>
+          <w:instrText xml:space="preserve"> PAGEREF _Toc117866585 \h </w:instrText>
         </w:r>
         <w:r>
           <w:rPr>
@@ -201,7 +1435,7 @@
           <w:lang w:val="en-DK" w:eastAsia="en-DK"/>
         </w:rPr>
       </w:pPr>
-      <w:hyperlink w:anchor="_Toc117527095" w:history="1">
+      <w:hyperlink w:anchor="_Toc117866586" w:history="1">
         <w:r>
           <w:rPr>
             <w:rStyle w:val="Hyperlink"/>
@@ -229,7 +1463,7 @@
             <w:noProof/>
             <w:webHidden/>
           </w:rPr>
-          <w:instrText xml:space="preserve"> PAGEREF _Toc117527095 \h </w:instrText>
+          <w:instrText xml:space="preserve"> PAGEREF _Toc117866586 \h </w:instrText>
         </w:r>
         <w:r>
           <w:rPr>
@@ -273,14 +1507,14 @@
           <w:lang w:val="en-DK" w:eastAsia="en-DK"/>
         </w:rPr>
       </w:pPr>
-      <w:hyperlink w:anchor="_Toc117527096" w:history="1">
+      <w:hyperlink w:anchor="_Toc117866587" w:history="1">
         <w:r>
           <w:rPr>
             <w:rStyle w:val="Hyperlink"/>
             <w:noProof/>
             <w:lang w:val="da-DK"/>
           </w:rPr>
-          <w:t>Mockup (?)</w:t>
+          <w:t>MeetUp anmeldelser</w:t>
         </w:r>
         <w:r>
           <w:rPr>
@@ -301,7 +1535,7 @@
             <w:noProof/>
             <w:webHidden/>
           </w:rPr>
-          <w:instrText xml:space="preserve"> PAGEREF _Toc117527096 \h </w:instrText>
+          <w:instrText xml:space="preserve"> PAGEREF _Toc117866587 \h </w:instrText>
         </w:r>
         <w:r>
           <w:rPr>
@@ -321,7 +1555,79 @@
             <w:noProof/>
             <w:webHidden/>
           </w:rPr>
-          <w:t>2</w:t>
+          <w:t>3</w:t>
+        </w:r>
+        <w:r>
+          <w:rPr>
+            <w:noProof/>
+            <w:webHidden/>
+          </w:rPr>
+          <w:fldChar w:fldCharType="end"/>
+        </w:r>
+      </w:hyperlink>
+    </w:p>
+    <w:p>
+      <w:pPr>
+        <w:pStyle w:val="TOC1"/>
+        <w:tabs>
+          <w:tab w:val="right" w:leader="dot" w:pos="9628"/>
+        </w:tabs>
+        <w:rPr>
+          <w:rFonts w:asciiTheme="minorHAnsi" w:eastAsiaTheme="minorEastAsia" w:hAnsiTheme="minorHAnsi"/>
+          <w:noProof/>
+          <w:sz w:val="22"/>
+          <w:lang w:val="en-DK" w:eastAsia="en-DK"/>
+        </w:rPr>
+      </w:pPr>
+      <w:hyperlink w:anchor="_Toc117866588" w:history="1">
+        <w:r>
+          <w:rPr>
+            <w:rStyle w:val="Hyperlink"/>
+            <w:noProof/>
+            <w:lang w:val="da-DK"/>
+          </w:rPr>
+          <w:t>Resultater</w:t>
+        </w:r>
+        <w:r>
+          <w:rPr>
+            <w:noProof/>
+            <w:webHidden/>
+          </w:rPr>
+          <w:tab/>
+        </w:r>
+        <w:r>
+          <w:rPr>
+            <w:noProof/>
+            <w:webHidden/>
+          </w:rPr>
+          <w:fldChar w:fldCharType="begin"/>
+        </w:r>
+        <w:r>
+          <w:rPr>
+            <w:noProof/>
+            <w:webHidden/>
+          </w:rPr>
+          <w:instrText xml:space="preserve"> PAGEREF _Toc117866588 \h </w:instrText>
+        </w:r>
+        <w:r>
+          <w:rPr>
+            <w:noProof/>
+            <w:webHidden/>
+          </w:rPr>
+        </w:r>
+        <w:r>
+          <w:rPr>
+            <w:noProof/>
+            <w:webHidden/>
+          </w:rPr>
+          <w:fldChar w:fldCharType="separate"/>
+        </w:r>
+        <w:r>
+          <w:rPr>
+            <w:noProof/>
+            <w:webHidden/>
+          </w:rPr>
+          <w:t>3</w:t>
         </w:r>
         <w:r>
           <w:rPr>
@@ -345,14 +1651,14 @@
           <w:lang w:val="en-DK" w:eastAsia="en-DK"/>
         </w:rPr>
       </w:pPr>
-      <w:hyperlink w:anchor="_Toc117527097" w:history="1">
+      <w:hyperlink w:anchor="_Toc117866589" w:history="1">
         <w:r>
           <w:rPr>
             <w:rStyle w:val="Hyperlink"/>
             <w:noProof/>
             <w:lang w:val="da-DK"/>
           </w:rPr>
-          <w:t>Interviews</w:t>
+          <w:t>Programmering</w:t>
         </w:r>
         <w:r>
           <w:rPr>
@@ -373,7 +1679,7 @@
             <w:noProof/>
             <w:webHidden/>
           </w:rPr>
-          <w:instrText xml:space="preserve"> PAGEREF _Toc117527097 \h </w:instrText>
+          <w:instrText xml:space="preserve"> PAGEREF _Toc117866589 \h </w:instrText>
         </w:r>
         <w:r>
           <w:rPr>
@@ -393,7 +1699,79 @@
             <w:noProof/>
             <w:webHidden/>
           </w:rPr>
-          <w:t>2</w:t>
+          <w:t>3</w:t>
+        </w:r>
+        <w:r>
+          <w:rPr>
+            <w:noProof/>
+            <w:webHidden/>
+          </w:rPr>
+          <w:fldChar w:fldCharType="end"/>
+        </w:r>
+      </w:hyperlink>
+    </w:p>
+    <w:p>
+      <w:pPr>
+        <w:pStyle w:val="TOC2"/>
+        <w:tabs>
+          <w:tab w:val="right" w:leader="dot" w:pos="9628"/>
+        </w:tabs>
+        <w:rPr>
+          <w:rFonts w:asciiTheme="minorHAnsi" w:eastAsiaTheme="minorEastAsia" w:hAnsiTheme="minorHAnsi"/>
+          <w:noProof/>
+          <w:sz w:val="22"/>
+          <w:lang w:val="en-DK" w:eastAsia="en-DK"/>
+        </w:rPr>
+      </w:pPr>
+      <w:hyperlink w:anchor="_Toc117866590" w:history="1">
+        <w:r>
+          <w:rPr>
+            <w:rStyle w:val="Hyperlink"/>
+            <w:noProof/>
+            <w:lang w:val="da-DK"/>
+          </w:rPr>
+          <w:t>MeetUp</w:t>
+        </w:r>
+        <w:r>
+          <w:rPr>
+            <w:noProof/>
+            <w:webHidden/>
+          </w:rPr>
+          <w:tab/>
+        </w:r>
+        <w:r>
+          <w:rPr>
+            <w:noProof/>
+            <w:webHidden/>
+          </w:rPr>
+          <w:fldChar w:fldCharType="begin"/>
+        </w:r>
+        <w:r>
+          <w:rPr>
+            <w:noProof/>
+            <w:webHidden/>
+          </w:rPr>
+          <w:instrText xml:space="preserve"> PAGEREF _Toc117866590 \h </w:instrText>
+        </w:r>
+        <w:r>
+          <w:rPr>
+            <w:noProof/>
+            <w:webHidden/>
+          </w:rPr>
+        </w:r>
+        <w:r>
+          <w:rPr>
+            <w:noProof/>
+            <w:webHidden/>
+          </w:rPr>
+          <w:fldChar w:fldCharType="separate"/>
+        </w:r>
+        <w:r>
+          <w:rPr>
+            <w:noProof/>
+            <w:webHidden/>
+          </w:rPr>
+          <w:t>3</w:t>
         </w:r>
         <w:r>
           <w:rPr>
@@ -417,14 +1795,14 @@
           <w:lang w:val="en-DK" w:eastAsia="en-DK"/>
         </w:rPr>
       </w:pPr>
-      <w:hyperlink w:anchor="_Toc117527098" w:history="1">
+      <w:hyperlink w:anchor="_Toc117866591" w:history="1">
         <w:r>
           <w:rPr>
             <w:rStyle w:val="Hyperlink"/>
             <w:noProof/>
             <w:lang w:val="da-DK"/>
           </w:rPr>
-          <w:t>Resultater</w:t>
+          <w:t>Refleksioner</w:t>
         </w:r>
         <w:r>
           <w:rPr>
@@ -445,7 +1823,7 @@
             <w:noProof/>
             <w:webHidden/>
           </w:rPr>
-          <w:instrText xml:space="preserve"> PAGEREF _Toc117527098 \h </w:instrText>
+          <w:instrText xml:space="preserve"> PAGEREF _Toc117866591 \h </w:instrText>
         </w:r>
         <w:r>
           <w:rPr>
@@ -465,7 +1843,7 @@
             <w:noProof/>
             <w:webHidden/>
           </w:rPr>
-          <w:t>2</w:t>
+          <w:t>4</w:t>
         </w:r>
         <w:r>
           <w:rPr>
@@ -489,14 +1867,13 @@
           <w:lang w:val="en-DK" w:eastAsia="en-DK"/>
         </w:rPr>
       </w:pPr>
-      <w:hyperlink w:anchor="_Toc117527099" w:history="1">
+      <w:hyperlink w:anchor="_Toc117866592" w:history="1">
         <w:r>
           <w:rPr>
             <w:rStyle w:val="Hyperlink"/>
             <w:noProof/>
-            <w:lang w:val="da-DK"/>
-          </w:rPr>
-          <w:t>Refleksioner</w:t>
+          </w:rPr>
+          <w:t>Bibliography</w:t>
         </w:r>
         <w:r>
           <w:rPr>
@@ -517,7 +1894,7 @@
             <w:noProof/>
             <w:webHidden/>
           </w:rPr>
-          <w:instrText xml:space="preserve"> PAGEREF _Toc117527099 \h </w:instrText>
+          <w:instrText xml:space="preserve"> PAGEREF _Toc117866592 \h </w:instrText>
         </w:r>
         <w:r>
           <w:rPr>
@@ -537,7 +1914,7 @@
             <w:noProof/>
             <w:webHidden/>
           </w:rPr>
-          <w:t>2</w:t>
+          <w:t>5</w:t>
         </w:r>
         <w:r>
           <w:rPr>
@@ -550,77 +1927,6 @@
     </w:p>
     <w:p>
       <w:pPr>
-        <w:pStyle w:val="TOC1"/>
-        <w:tabs>
-          <w:tab w:val="right" w:leader="dot" w:pos="9628"/>
-        </w:tabs>
-        <w:rPr>
-          <w:rFonts w:asciiTheme="minorHAnsi" w:eastAsiaTheme="minorEastAsia" w:hAnsiTheme="minorHAnsi"/>
-          <w:noProof/>
-          <w:sz w:val="22"/>
-          <w:lang w:val="en-DK" w:eastAsia="en-DK"/>
-        </w:rPr>
-      </w:pPr>
-      <w:hyperlink w:anchor="_Toc117527100" w:history="1">
-        <w:r>
-          <w:rPr>
-            <w:rStyle w:val="Hyperlink"/>
-            <w:noProof/>
-          </w:rPr>
-          <w:t>Bibliography</w:t>
-        </w:r>
-        <w:r>
-          <w:rPr>
-            <w:noProof/>
-            <w:webHidden/>
-          </w:rPr>
-          <w:tab/>
-        </w:r>
-        <w:r>
-          <w:rPr>
-            <w:noProof/>
-            <w:webHidden/>
-          </w:rPr>
-          <w:fldChar w:fldCharType="begin"/>
-        </w:r>
-        <w:r>
-          <w:rPr>
-            <w:noProof/>
-            <w:webHidden/>
-          </w:rPr>
-          <w:instrText xml:space="preserve"> PAGEREF _Toc117527100 \h </w:instrText>
-        </w:r>
-        <w:r>
-          <w:rPr>
-            <w:noProof/>
-            <w:webHidden/>
-          </w:rPr>
-        </w:r>
-        <w:r>
-          <w:rPr>
-            <w:noProof/>
-            <w:webHidden/>
-          </w:rPr>
-          <w:fldChar w:fldCharType="separate"/>
-        </w:r>
-        <w:r>
-          <w:rPr>
-            <w:noProof/>
-            <w:webHidden/>
-          </w:rPr>
-          <w:t>2</w:t>
-        </w:r>
-        <w:r>
-          <w:rPr>
-            <w:noProof/>
-            <w:webHidden/>
-          </w:rPr>
-          <w:fldChar w:fldCharType="end"/>
-        </w:r>
-      </w:hyperlink>
-    </w:p>
-    <w:p>
-      <w:pPr>
         <w:rPr>
           <w:lang w:val="da-DK"/>
         </w:rPr>
@@ -657,7 +1963,7 @@
           <w:lang w:val="da-DK"/>
         </w:rPr>
       </w:pPr>
-      <w:bookmarkStart w:id="0" w:name="_Toc117527093"/>
+      <w:bookmarkStart w:id="0" w:name="_Toc117866584"/>
       <w:r>
         <w:rPr>
           <w:lang w:val="da-DK"/>
@@ -683,7 +1989,25 @@
         <w:rPr>
           <w:lang w:val="da-DK"/>
         </w:rPr>
-        <w:t>Kort introduktion til jeres produkt samt koden</w:t>
+        <w:t xml:space="preserve">Denne rapport er </w:t>
+      </w:r>
+      <w:r>
+        <w:rPr>
+          <w:lang w:val="da-DK"/>
+        </w:rPr>
+        <w:t xml:space="preserve">besvarelsen på godkendelsesopgave 2 i Innovation og ny teknologi. Heri bliver </w:t>
+      </w:r>
+      <w:r>
+        <w:rPr>
+          <w:lang w:val="da-DK"/>
+        </w:rPr>
+        <w:t>produktet til eksamensopgaven gennemgået samt brugernes kommentar</w:t>
+      </w:r>
+      <w:r>
+        <w:rPr>
+          <w:lang w:val="da-DK"/>
+        </w:rPr>
+        <w:t xml:space="preserve">er på dette. </w:t>
       </w:r>
     </w:p>
     <w:p>
@@ -692,6 +2016,54 @@
           <w:lang w:val="da-DK"/>
         </w:rPr>
       </w:pPr>
+      <w:r>
+        <w:rPr>
+          <w:lang w:val="da-DK"/>
+        </w:rPr>
+        <w:t xml:space="preserve">Produktet for denne opgave er en applikation, der </w:t>
+      </w:r>
+      <w:r>
+        <w:rPr>
+          <w:lang w:val="da-DK"/>
+        </w:rPr>
+        <w:t xml:space="preserve">giver brugere mulighed for at oprette og tilmelde sig begivenheder i området omkring dem, indenfor deres ønskede interesser og hobbyer. </w:t>
+      </w:r>
+      <w:r>
+        <w:rPr>
+          <w:lang w:val="da-DK"/>
+        </w:rPr>
+        <w:t xml:space="preserve">Da dette produkt skal bruges til den endelige eksamen, er elementerne i den delt op </w:t>
+      </w:r>
+      <w:r>
+        <w:rPr>
+          <w:lang w:val="da-DK"/>
+        </w:rPr>
+        <w:t xml:space="preserve">for at optimere programmeringen. Dette betyder at det andet gruppemedlem har programmeret andre </w:t>
+      </w:r>
+      <w:r>
+        <w:rPr>
+          <w:lang w:val="da-DK"/>
+        </w:rPr>
+        <w:t>funktionaliteter</w:t>
+      </w:r>
+      <w:r>
+        <w:rPr>
+          <w:lang w:val="da-DK"/>
+        </w:rPr>
+        <w:t xml:space="preserve">, </w:t>
+      </w:r>
+      <w:r>
+        <w:rPr>
+          <w:lang w:val="da-DK"/>
+        </w:rPr>
+        <w:t xml:space="preserve">hvilket er grunden til at dette ikke er den fulde repræsentation af </w:t>
+      </w:r>
+      <w:r>
+        <w:rPr>
+          <w:lang w:val="da-DK"/>
+        </w:rPr>
+        <w:t xml:space="preserve">den ønskede applikation. </w:t>
+      </w:r>
     </w:p>
     <w:p>
       <w:pPr>
@@ -700,7 +2072,7 @@
           <w:lang w:val="da-DK"/>
         </w:rPr>
       </w:pPr>
-      <w:bookmarkStart w:id="1" w:name="_Toc117527094"/>
+      <w:bookmarkStart w:id="1" w:name="_Toc117866585"/>
       <w:r>
         <w:rPr>
           <w:lang w:val="da-DK"/>
@@ -725,7 +2097,45 @@
         <w:rPr>
           <w:lang w:val="da-DK"/>
         </w:rPr>
-        <w:t>Kort introduktion til hvordan du har grebet brugerinddragelsen an</w:t>
+        <w:t xml:space="preserve">Igennem denne </w:t>
+      </w:r>
+      <w:r>
+        <w:rPr>
+          <w:lang w:val="da-DK"/>
+        </w:rPr>
+        <w:t xml:space="preserve">iteration har der været stor fokus på den allerede eksisterende konkurrent </w:t>
+      </w:r>
+      <w:proofErr w:type="spellStart"/>
+      <w:r>
+        <w:rPr>
+          <w:lang w:val="da-DK"/>
+        </w:rPr>
+        <w:t>MeetUp</w:t>
+      </w:r>
+      <w:proofErr w:type="spellEnd"/>
+      <w:r>
+        <w:rPr>
+          <w:lang w:val="da-DK"/>
+        </w:rPr>
+        <w:t xml:space="preserve">. Her er </w:t>
+      </w:r>
+      <w:r>
+        <w:rPr>
+          <w:lang w:val="da-DK"/>
+        </w:rPr>
+        <w:t xml:space="preserve">anmeldelserne for produktet blevet undersøgt, for at kunne finde elementer som dette produkt ville kunne forbedre på. </w:t>
+      </w:r>
+      <w:r>
+        <w:rPr>
+          <w:lang w:val="da-DK"/>
+        </w:rPr>
+        <w:t xml:space="preserve">Hertil er der blevet lavet en applikation der har fokus på </w:t>
+      </w:r>
+      <w:r>
+        <w:rPr>
+          <w:lang w:val="da-DK"/>
+        </w:rPr>
+        <w:t>at vise brugerens data, samt ændring af den.</w:t>
       </w:r>
       <w:r>
         <w:rPr>
@@ -733,13 +2143,6 @@
         </w:rPr>
         <w:t xml:space="preserve"> </w:t>
       </w:r>
-    </w:p>
-    <w:p>
-      <w:pPr>
-        <w:rPr>
-          <w:lang w:val="da-DK"/>
-        </w:rPr>
-      </w:pPr>
     </w:p>
     <w:p>
       <w:pPr>
@@ -748,7 +2151,7 @@
           <w:lang w:val="da-DK"/>
         </w:rPr>
       </w:pPr>
-      <w:bookmarkStart w:id="2" w:name="_Toc117527095"/>
+      <w:bookmarkStart w:id="2" w:name="_Toc117866586"/>
       <w:r>
         <w:rPr>
           <w:lang w:val="da-DK"/>
@@ -769,6 +2172,186 @@
           <w:lang w:val="da-DK"/>
         </w:rPr>
       </w:pPr>
+      <w:r>
+        <w:rPr>
+          <w:lang w:val="da-DK"/>
+        </w:rPr>
+        <w:t xml:space="preserve">Applikationen er blevet baseret på den forhenværende kode i godkendelsesopgave 1, hvori der allerede var en eksisterende log ind og opret bruger funktion. </w:t>
+      </w:r>
+      <w:r>
+        <w:rPr>
+          <w:lang w:val="da-DK"/>
+        </w:rPr>
+        <w:t xml:space="preserve">Her er </w:t>
+      </w:r>
+      <w:r>
+        <w:rPr>
+          <w:lang w:val="da-DK"/>
+        </w:rPr>
+        <w:t xml:space="preserve">opret bruger funktionen dog blevet ændret lidt, da det ønskes at inkludere </w:t>
+      </w:r>
+      <w:proofErr w:type="gramStart"/>
+      <w:r>
+        <w:rPr>
+          <w:lang w:val="da-DK"/>
+        </w:rPr>
+        <w:t>yderligere</w:t>
+      </w:r>
+      <w:proofErr w:type="gramEnd"/>
+      <w:r>
+        <w:rPr>
+          <w:lang w:val="da-DK"/>
+        </w:rPr>
+        <w:t xml:space="preserve"> bruger information. Udover dette har der været stor fokus på opsætning af databasen, så dette</w:t>
+      </w:r>
+      <w:r>
+        <w:rPr>
+          <w:lang w:val="da-DK"/>
+        </w:rPr>
+        <w:t xml:space="preserve"> er mere fremtidssikret til eksamensprojektet. Her er det blevet lavet sådan, at id’et brugeren bliver givet i </w:t>
+      </w:r>
+      <w:r>
+        <w:rPr>
+          <w:lang w:val="da-DK"/>
+        </w:rPr>
+        <w:t xml:space="preserve">Authentication databasen også bliver id’et i </w:t>
+      </w:r>
+      <w:r>
+        <w:rPr>
+          <w:lang w:val="da-DK"/>
+        </w:rPr>
+        <w:t>firestore databasen</w:t>
+      </w:r>
+      <w:r>
+        <w:rPr>
+          <w:lang w:val="da-DK"/>
+        </w:rPr>
+        <w:t xml:space="preserve"> for brugeren</w:t>
+      </w:r>
+      <w:r>
+        <w:rPr>
+          <w:lang w:val="da-DK"/>
+        </w:rPr>
+        <w:t xml:space="preserve">. </w:t>
+      </w:r>
+    </w:p>
+    <w:p>
+      <w:pPr>
+        <w:rPr>
+          <w:lang w:val="da-DK"/>
+        </w:rPr>
+      </w:pPr>
+      <w:r>
+        <w:rPr>
+          <w:lang w:val="da-DK"/>
+        </w:rPr>
+        <w:t xml:space="preserve">Applikationen blev vis til to brugere som </w:t>
+      </w:r>
+      <w:r>
+        <w:rPr>
+          <w:lang w:val="da-DK"/>
+        </w:rPr>
+        <w:t>hver er blevet spurgt om hvi</w:t>
+      </w:r>
+      <w:r>
+        <w:rPr>
+          <w:lang w:val="da-DK"/>
+        </w:rPr>
+        <w:t xml:space="preserve">lken type </w:t>
+      </w:r>
+      <w:r>
+        <w:rPr>
+          <w:lang w:val="da-DK"/>
+        </w:rPr>
+        <w:t xml:space="preserve">information de ville skulle bruge for et </w:t>
+      </w:r>
+      <w:r>
+        <w:rPr>
+          <w:lang w:val="da-DK"/>
+        </w:rPr>
+        <w:t xml:space="preserve">event, og hvilke ”filtreringsmetoder” de ønsker (lokation, postnummer, </w:t>
+      </w:r>
+      <w:r>
+        <w:rPr>
+          <w:lang w:val="da-DK"/>
+        </w:rPr>
+        <w:t xml:space="preserve">samme arrangør osv.). </w:t>
+      </w:r>
+    </w:p>
+    <w:p>
+      <w:pPr>
+        <w:rPr>
+          <w:lang w:val="da-DK"/>
+        </w:rPr>
+      </w:pPr>
+      <w:r>
+        <w:rPr>
+          <w:lang w:val="da-DK"/>
+        </w:rPr>
+        <w:t xml:space="preserve">På det givne tidspunkt, hvor brugerne er blevet vist </w:t>
+      </w:r>
+      <w:r>
+        <w:rPr>
+          <w:lang w:val="da-DK"/>
+        </w:rPr>
+        <w:t xml:space="preserve">applikationen, </w:t>
+      </w:r>
+      <w:r>
+        <w:rPr>
+          <w:lang w:val="da-DK"/>
+        </w:rPr>
+        <w:t>var der</w:t>
+      </w:r>
+      <w:r>
+        <w:rPr>
+          <w:lang w:val="da-DK"/>
+        </w:rPr>
+        <w:t xml:space="preserve"> en fejl i koden, som </w:t>
+      </w:r>
+      <w:r>
+        <w:rPr>
+          <w:lang w:val="da-DK"/>
+        </w:rPr>
+        <w:t>gjorde</w:t>
+      </w:r>
+      <w:r>
+        <w:rPr>
+          <w:lang w:val="da-DK"/>
+        </w:rPr>
+        <w:t xml:space="preserve"> at bruger-dataen ikke bliver fremvist efter opdateringen a</w:t>
+      </w:r>
+      <w:r>
+        <w:rPr>
+          <w:lang w:val="da-DK"/>
+        </w:rPr>
+        <w:t>f</w:t>
+      </w:r>
+      <w:r>
+        <w:rPr>
+          <w:lang w:val="da-DK"/>
+        </w:rPr>
+        <w:t xml:space="preserve"> dataen. </w:t>
+      </w:r>
+      <w:r>
+        <w:rPr>
+          <w:lang w:val="da-DK"/>
+        </w:rPr>
+        <w:t xml:space="preserve">Dette blev midlertidig løst ved at </w:t>
+      </w:r>
+      <w:proofErr w:type="spellStart"/>
+      <w:r>
+        <w:rPr>
+          <w:lang w:val="da-DK"/>
+        </w:rPr>
+        <w:t>reloade</w:t>
+      </w:r>
+      <w:proofErr w:type="spellEnd"/>
+      <w:r>
+        <w:rPr>
+          <w:lang w:val="da-DK"/>
+        </w:rPr>
+        <w:t xml:space="preserve"> applikationen og logge ind igen, hvorefter den nye data bliver fremvist. </w:t>
+      </w:r>
     </w:p>
     <w:p>
       <w:pPr>
@@ -777,14 +2360,29 @@
           <w:lang w:val="da-DK"/>
         </w:rPr>
       </w:pPr>
-      <w:bookmarkStart w:id="3" w:name="_Toc117527096"/>
-      <w:r>
-        <w:rPr>
-          <w:lang w:val="da-DK"/>
-        </w:rPr>
-        <w:t>Mockup (?)</w:t>
+      <w:bookmarkStart w:id="3" w:name="_Toc117866587"/>
+      <w:proofErr w:type="spellStart"/>
+      <w:r>
+        <w:rPr>
+          <w:lang w:val="da-DK"/>
+        </w:rPr>
+        <w:lastRenderedPageBreak/>
+        <w:t>MeetUp</w:t>
+      </w:r>
+      <w:proofErr w:type="spellEnd"/>
+      <w:r>
+        <w:rPr>
+          <w:lang w:val="da-DK"/>
+        </w:rPr>
+        <w:t xml:space="preserve"> anmeldelser</w:t>
       </w:r>
       <w:bookmarkEnd w:id="3"/>
+      <w:r>
+        <w:rPr>
+          <w:lang w:val="da-DK"/>
+        </w:rPr>
+        <w:t xml:space="preserve"> </w:t>
+      </w:r>
     </w:p>
     <w:p>
       <w:pPr>
@@ -792,6 +2390,221 @@
           <w:lang w:val="da-DK"/>
         </w:rPr>
       </w:pPr>
+      <w:proofErr w:type="spellStart"/>
+      <w:r>
+        <w:rPr>
+          <w:lang w:val="da-DK"/>
+        </w:rPr>
+        <w:t>MeetUp</w:t>
+      </w:r>
+      <w:proofErr w:type="spellEnd"/>
+      <w:r>
+        <w:rPr>
+          <w:lang w:val="da-DK"/>
+        </w:rPr>
+        <w:t xml:space="preserve"> er en app og hjemmeside som forbinder folk via begivenheder. </w:t>
+      </w:r>
+      <w:r>
+        <w:rPr>
+          <w:lang w:val="da-DK"/>
+        </w:rPr>
+        <w:t>Her er det muligt som bruger at tilmelde sig begivenheder eller hoppe på venteliste</w:t>
+      </w:r>
+      <w:r>
+        <w:rPr>
+          <w:lang w:val="da-DK"/>
+        </w:rPr>
+        <w:t xml:space="preserve"> for disse</w:t>
+      </w:r>
+      <w:r>
+        <w:rPr>
+          <w:lang w:val="da-DK"/>
+        </w:rPr>
+        <w:t xml:space="preserve">. </w:t>
+      </w:r>
+      <w:r>
+        <w:rPr>
+          <w:lang w:val="da-DK"/>
+        </w:rPr>
+        <w:t>Hertil er det også muligt for brugere at oprette grupper eller blive medlem af dem</w:t>
+      </w:r>
+      <w:r>
+        <w:rPr>
+          <w:lang w:val="da-DK"/>
+        </w:rPr>
+        <w:t xml:space="preserve">. </w:t>
+      </w:r>
+    </w:p>
+    <w:p>
+      <w:pPr>
+        <w:rPr>
+          <w:lang w:val="da-DK"/>
+        </w:rPr>
+      </w:pPr>
+      <w:r>
+        <w:rPr>
+          <w:lang w:val="da-DK"/>
+        </w:rPr>
+        <w:t xml:space="preserve">For at </w:t>
+      </w:r>
+      <w:r>
+        <w:rPr>
+          <w:lang w:val="da-DK"/>
+        </w:rPr>
+        <w:t xml:space="preserve">få mere konkret information om, hvad </w:t>
+      </w:r>
+      <w:proofErr w:type="spellStart"/>
+      <w:r>
+        <w:rPr>
+          <w:lang w:val="da-DK"/>
+        </w:rPr>
+        <w:t>MeetUp</w:t>
+      </w:r>
+      <w:proofErr w:type="spellEnd"/>
+      <w:r>
+        <w:rPr>
+          <w:lang w:val="da-DK"/>
+        </w:rPr>
+        <w:t xml:space="preserve"> gjorde godt eller skidt, blev anmeldelserne for </w:t>
+      </w:r>
+      <w:r>
+        <w:rPr>
+          <w:lang w:val="da-DK"/>
+        </w:rPr>
+        <w:t>siden gennemgået på sitejabber.com. Her blev de</w:t>
+      </w:r>
+      <w:r>
+        <w:rPr>
+          <w:lang w:val="da-DK"/>
+        </w:rPr>
+        <w:t xml:space="preserve"> 10 seneste </w:t>
+      </w:r>
+      <w:r>
+        <w:rPr>
+          <w:lang w:val="da-DK"/>
+        </w:rPr>
+        <w:t>gode anmeldelser (fire eller fem stjerner) og de 10 seneste dårlige anmeldelser (</w:t>
+      </w:r>
+      <w:r>
+        <w:rPr>
+          <w:lang w:val="da-DK"/>
+        </w:rPr>
+        <w:t xml:space="preserve">tre, to eller en stjerne) indsamlet i et Excel dokument. </w:t>
+      </w:r>
+      <w:r>
+        <w:rPr>
+          <w:lang w:val="da-DK"/>
+        </w:rPr>
+        <w:t xml:space="preserve">Hertil blev hver anmeldelse kondenseret til et eller flere emner, som derefter blev </w:t>
+      </w:r>
+      <w:r>
+        <w:rPr>
+          <w:lang w:val="da-DK"/>
+        </w:rPr>
+        <w:t>samlet til analysering.</w:t>
+      </w:r>
+      <w:r>
+        <w:rPr>
+          <w:lang w:val="da-DK"/>
+        </w:rPr>
+        <w:t xml:space="preserve"> Det er vigtigt at notere at </w:t>
+      </w:r>
+      <w:proofErr w:type="spellStart"/>
+      <w:r>
+        <w:rPr>
+          <w:lang w:val="da-DK"/>
+        </w:rPr>
+        <w:t>MeetUp</w:t>
+      </w:r>
+      <w:proofErr w:type="spellEnd"/>
+      <w:r>
+        <w:rPr>
+          <w:lang w:val="da-DK"/>
+        </w:rPr>
+        <w:t xml:space="preserve"> generelt har en </w:t>
+      </w:r>
+      <w:r>
+        <w:rPr>
+          <w:lang w:val="da-DK"/>
+        </w:rPr>
+        <w:t xml:space="preserve">score på 1,5 stjerner, hvilket skal tages i betragtning når man analyserer dataen, for ikke at </w:t>
+      </w:r>
+      <w:r>
+        <w:rPr>
+          <w:lang w:val="da-DK"/>
+        </w:rPr>
+        <w:t>lade de positive anmeldelser fylde mere, end de reelt gør.</w:t>
+      </w:r>
+      <w:r>
+        <w:rPr>
+          <w:lang w:val="da-DK"/>
+        </w:rPr>
+        <w:t xml:space="preserve"> </w:t>
+      </w:r>
+      <w:sdt>
+        <w:sdtPr>
+          <w:rPr>
+            <w:lang w:val="da-DK"/>
+          </w:rPr>
+          <w:id w:val="-2053454898"/>
+          <w:citation/>
+        </w:sdtPr>
+        <w:sdtContent>
+          <w:r>
+            <w:rPr>
+              <w:lang w:val="da-DK"/>
+            </w:rPr>
+            <w:fldChar w:fldCharType="begin"/>
+          </w:r>
+          <w:r>
+            <w:rPr>
+              <w:lang w:val="da-DK"/>
+            </w:rPr>
+            <w:instrText xml:space="preserve"> CITATION Mee22 \l 1033 </w:instrText>
+          </w:r>
+          <w:r>
+            <w:rPr>
+              <w:lang w:val="da-DK"/>
+            </w:rPr>
+            <w:fldChar w:fldCharType="separate"/>
+          </w:r>
+          <w:r>
+            <w:rPr>
+              <w:noProof/>
+              <w:lang w:val="da-DK"/>
+            </w:rPr>
+            <w:t>(Meetup, 2022)</w:t>
+          </w:r>
+          <w:r>
+            <w:rPr>
+              <w:lang w:val="da-DK"/>
+            </w:rPr>
+            <w:fldChar w:fldCharType="end"/>
+          </w:r>
+        </w:sdtContent>
+      </w:sdt>
+    </w:p>
+    <w:p>
+      <w:pPr>
+        <w:pStyle w:val="Heading1"/>
+        <w:rPr>
+          <w:lang w:val="da-DK"/>
+        </w:rPr>
+      </w:pPr>
+      <w:bookmarkStart w:id="4" w:name="_Toc117866588"/>
+      <w:r>
+        <w:rPr>
+          <w:lang w:val="da-DK"/>
+        </w:rPr>
+        <w:t>Resultater</w:t>
+      </w:r>
+      <w:bookmarkEnd w:id="4"/>
+      <w:r>
+        <w:rPr>
+          <w:lang w:val="da-DK"/>
+        </w:rPr>
+        <w:t xml:space="preserve"> </w:t>
+      </w:r>
     </w:p>
     <w:p>
       <w:pPr>
@@ -800,14 +2613,14 @@
           <w:lang w:val="da-DK"/>
         </w:rPr>
       </w:pPr>
-      <w:bookmarkStart w:id="4" w:name="_Toc117527097"/>
-      <w:r>
-        <w:rPr>
-          <w:lang w:val="da-DK"/>
-        </w:rPr>
-        <w:t>Interviews</w:t>
-      </w:r>
-      <w:bookmarkEnd w:id="4"/>
+      <w:bookmarkStart w:id="5" w:name="_Toc117866589"/>
+      <w:r>
+        <w:rPr>
+          <w:lang w:val="da-DK"/>
+        </w:rPr>
+        <w:t>Programmering</w:t>
+      </w:r>
+      <w:bookmarkEnd w:id="5"/>
       <w:r>
         <w:rPr>
           <w:lang w:val="da-DK"/>
@@ -821,6 +2634,262 @@
           <w:lang w:val="da-DK"/>
         </w:rPr>
       </w:pPr>
+      <w:r>
+        <w:rPr>
+          <w:lang w:val="da-DK"/>
+        </w:rPr>
+        <w:t xml:space="preserve">Selvom </w:t>
+      </w:r>
+      <w:r>
+        <w:rPr>
+          <w:lang w:val="da-DK"/>
+        </w:rPr>
+        <w:t xml:space="preserve">produktet ikke har </w:t>
+      </w:r>
+      <w:r>
+        <w:rPr>
+          <w:lang w:val="da-DK"/>
+        </w:rPr>
+        <w:t xml:space="preserve">været omfattende, har der stadig været god respons. Da fokus var hvilken </w:t>
+      </w:r>
+      <w:r>
+        <w:rPr>
+          <w:lang w:val="da-DK"/>
+        </w:rPr>
+        <w:t xml:space="preserve">data der ville være brugbar for applikationen, var interviewet meget specifikt. Her blev der snakket om at det ville være en fordel hvis </w:t>
+      </w:r>
+      <w:r>
+        <w:rPr>
+          <w:lang w:val="da-DK"/>
+        </w:rPr>
+        <w:t xml:space="preserve">der blev inkluderet en form for lokation eller postnummer funktion, så </w:t>
+      </w:r>
+      <w:r>
+        <w:rPr>
+          <w:lang w:val="da-DK"/>
+        </w:rPr>
+        <w:t xml:space="preserve">det ville være muligt at filtrere alle begivenheder der ligger uden for rækkevidde væk, inden det bliver præsenteret for brugeren. </w:t>
+      </w:r>
+      <w:r>
+        <w:rPr>
+          <w:lang w:val="da-DK"/>
+        </w:rPr>
+        <w:t xml:space="preserve">Hertil blev det også nævnt at man </w:t>
+      </w:r>
+      <w:r>
+        <w:rPr>
+          <w:lang w:val="da-DK"/>
+        </w:rPr>
+        <w:t>kunne</w:t>
+      </w:r>
+      <w:r>
+        <w:rPr>
+          <w:lang w:val="da-DK"/>
+        </w:rPr>
+        <w:t xml:space="preserve"> inkludere </w:t>
+      </w:r>
+      <w:r>
+        <w:rPr>
+          <w:lang w:val="da-DK"/>
+        </w:rPr>
+        <w:t xml:space="preserve">køn, som man måske ville kunne danne nogle algoritmer ud fra i fremtiden. </w:t>
+      </w:r>
+      <w:r>
+        <w:rPr>
+          <w:lang w:val="da-DK"/>
+        </w:rPr>
+        <w:t xml:space="preserve">Udover dette </w:t>
+      </w:r>
+      <w:r>
+        <w:rPr>
+          <w:lang w:val="da-DK"/>
+        </w:rPr>
+        <w:t xml:space="preserve">blev det også nævnt at det ville være smart, hvis potentielle interesser blev introduceret til brugeren, så de vil have mulighed for at </w:t>
+      </w:r>
+      <w:r>
+        <w:rPr>
+          <w:lang w:val="da-DK"/>
+        </w:rPr>
+        <w:t xml:space="preserve">blive opmærksom på nye interesser, som de før ikke kendte til. </w:t>
+      </w:r>
+    </w:p>
+    <w:p>
+      <w:pPr>
+        <w:pStyle w:val="Heading2"/>
+        <w:rPr>
+          <w:lang w:val="da-DK"/>
+        </w:rPr>
+      </w:pPr>
+      <w:bookmarkStart w:id="6" w:name="_Toc117866590"/>
+      <w:proofErr w:type="spellStart"/>
+      <w:r>
+        <w:rPr>
+          <w:lang w:val="da-DK"/>
+        </w:rPr>
+        <w:t>MeetUp</w:t>
+      </w:r>
+      <w:bookmarkEnd w:id="6"/>
+      <w:proofErr w:type="spellEnd"/>
+    </w:p>
+    <w:p>
+      <w:pPr>
+        <w:rPr>
+          <w:lang w:val="da-DK"/>
+        </w:rPr>
+      </w:pPr>
+      <w:r>
+        <w:rPr>
+          <w:lang w:val="da-DK"/>
+        </w:rPr>
+        <w:t xml:space="preserve">Anmeldelserne fra </w:t>
+      </w:r>
+      <w:proofErr w:type="spellStart"/>
+      <w:r>
+        <w:rPr>
+          <w:lang w:val="da-DK"/>
+        </w:rPr>
+        <w:t>MeetUp</w:t>
+      </w:r>
+      <w:proofErr w:type="spellEnd"/>
+      <w:r>
+        <w:rPr>
+          <w:lang w:val="da-DK"/>
+        </w:rPr>
+        <w:t xml:space="preserve"> har givet en meget klar indikation af mistillid</w:t>
+      </w:r>
+      <w:r>
+        <w:rPr>
+          <w:lang w:val="da-DK"/>
+        </w:rPr>
+        <w:t xml:space="preserve"> i form af penge, funktionalitetsproblemer</w:t>
+      </w:r>
+      <w:r>
+        <w:rPr>
+          <w:lang w:val="da-DK"/>
+        </w:rPr>
+        <w:t xml:space="preserve"> og problemer med </w:t>
+      </w:r>
+      <w:proofErr w:type="spellStart"/>
+      <w:r>
+        <w:rPr>
+          <w:lang w:val="da-DK"/>
+        </w:rPr>
+        <w:t>glitches</w:t>
+      </w:r>
+      <w:proofErr w:type="spellEnd"/>
+      <w:r>
+        <w:rPr>
+          <w:lang w:val="da-DK"/>
+        </w:rPr>
+        <w:t>. Her var der stadig</w:t>
+      </w:r>
+      <w:r>
+        <w:rPr>
+          <w:lang w:val="da-DK"/>
+        </w:rPr>
+        <w:t xml:space="preserve"> </w:t>
+      </w:r>
+      <w:r>
+        <w:rPr>
+          <w:lang w:val="da-DK"/>
+        </w:rPr>
+        <w:t>nogle positive kommentarer</w:t>
+      </w:r>
+      <w:r>
+        <w:rPr>
+          <w:lang w:val="da-DK"/>
+        </w:rPr>
+        <w:t xml:space="preserve">, som bl.a. komplimenterer konceptet. Selvom </w:t>
+      </w:r>
+      <w:r>
+        <w:rPr>
+          <w:lang w:val="da-DK"/>
+        </w:rPr>
+        <w:t xml:space="preserve">der er en stor forskel </w:t>
+      </w:r>
+      <w:r>
+        <w:rPr>
+          <w:lang w:val="da-DK"/>
+        </w:rPr>
+        <w:t xml:space="preserve">på den positive kommentar kolonne og negative kommentar kolonne, skal det stadig noteres at der var væsentlig færre </w:t>
+      </w:r>
+      <w:r>
+        <w:rPr>
+          <w:lang w:val="da-DK"/>
+        </w:rPr>
+        <w:t xml:space="preserve">anmeldelser med fire og fem stjerner. </w:t>
+      </w:r>
+    </w:p>
+    <w:p>
+      <w:pPr>
+        <w:rPr>
+          <w:lang w:val="da-DK"/>
+        </w:rPr>
+      </w:pPr>
+      <w:r>
+        <w:rPr>
+          <w:noProof/>
+        </w:rPr>
+        <w:lastRenderedPageBreak/>
+        <w:drawing>
+          <wp:inline distT="0" distB="0" distL="0" distR="0" wp14:anchorId="3C8F0CFA" wp14:editId="45C44C79">
+            <wp:extent cx="6120130" cy="2590800"/>
+            <wp:effectExtent l="0" t="0" r="13970" b="0"/>
+            <wp:docPr id="1" name="Chart 1">
+              <a:extLst xmlns:a="http://schemas.openxmlformats.org/drawingml/2006/main">
+                <a:ext uri="{FF2B5EF4-FFF2-40B4-BE49-F238E27FC236}">
+                  <a16:creationId xmlns:a16="http://schemas.microsoft.com/office/drawing/2014/main" id="{56119B31-E035-4E72-9FD1-871A29B11D37}"/>
+                </a:ext>
+              </a:extLst>
+            </wp:docPr>
+            <wp:cNvGraphicFramePr/>
+            <a:graphic xmlns:a="http://schemas.openxmlformats.org/drawingml/2006/main">
+              <a:graphicData uri="http://schemas.openxmlformats.org/drawingml/2006/chart">
+                <c:chart xmlns:c="http://schemas.openxmlformats.org/drawingml/2006/chart" xmlns:r="http://schemas.openxmlformats.org/officeDocument/2006/relationships" r:id="rId9"/>
+              </a:graphicData>
+            </a:graphic>
+          </wp:inline>
+        </w:drawing>
+      </w:r>
+    </w:p>
+    <w:p>
+      <w:pPr>
+        <w:rPr>
+          <w:lang w:val="da-DK"/>
+        </w:rPr>
+      </w:pPr>
+      <w:r>
+        <w:rPr>
+          <w:lang w:val="da-DK"/>
+        </w:rPr>
+        <w:t xml:space="preserve">Ud fra dette er det tydeligt at </w:t>
+      </w:r>
+      <w:proofErr w:type="spellStart"/>
+      <w:r>
+        <w:rPr>
+          <w:lang w:val="da-DK"/>
+        </w:rPr>
+        <w:t>MeetUp</w:t>
+      </w:r>
+      <w:proofErr w:type="spellEnd"/>
+      <w:r>
+        <w:rPr>
+          <w:lang w:val="da-DK"/>
+        </w:rPr>
+        <w:t xml:space="preserve"> ikke er perfekt, og har ting der kan arbejdes yderligere på. Her vil gruppen specielt have fokus på </w:t>
+      </w:r>
+      <w:r>
+        <w:rPr>
+          <w:lang w:val="da-DK"/>
+        </w:rPr>
+        <w:t xml:space="preserve">håndteringen af penge, og hvordan/hvorvidt platformen skal </w:t>
+      </w:r>
+      <w:r>
+        <w:rPr>
+          <w:lang w:val="da-DK"/>
+        </w:rPr>
+        <w:t xml:space="preserve">påkræve penge fra brugerne. </w:t>
+      </w:r>
     </w:p>
     <w:p>
       <w:pPr>
@@ -829,14 +2898,14 @@
           <w:lang w:val="da-DK"/>
         </w:rPr>
       </w:pPr>
-      <w:bookmarkStart w:id="5" w:name="_Toc117527098"/>
-      <w:r>
-        <w:rPr>
-          <w:lang w:val="da-DK"/>
-        </w:rPr>
-        <w:t>Resultater</w:t>
-      </w:r>
-      <w:bookmarkEnd w:id="5"/>
+      <w:bookmarkStart w:id="7" w:name="_Toc117866591"/>
+      <w:r>
+        <w:rPr>
+          <w:lang w:val="da-DK"/>
+        </w:rPr>
+        <w:t>Refleksioner</w:t>
+      </w:r>
+      <w:bookmarkEnd w:id="7"/>
       <w:r>
         <w:rPr>
           <w:lang w:val="da-DK"/>
@@ -854,7 +2923,49 @@
         <w:rPr>
           <w:lang w:val="da-DK"/>
         </w:rPr>
-        <w:t>Resultater fra brugerinddragelsen, hvad gav det af ny information?</w:t>
+        <w:t xml:space="preserve">Dette projekt endte ikke som ønsket. Her var der meget større ønsker om, hvad applikationen skulle indeholde i denne iteration, hvilket </w:t>
+      </w:r>
+      <w:r>
+        <w:rPr>
+          <w:lang w:val="da-DK"/>
+        </w:rPr>
+        <w:t xml:space="preserve">desværre ikke blev nået. Dette påvirkede også brugerinddragelsen, da </w:t>
+      </w:r>
+      <w:r>
+        <w:rPr>
+          <w:lang w:val="da-DK"/>
+        </w:rPr>
+        <w:t xml:space="preserve">de ikke kunne blive vist et ordentligt produkt. Fokusset </w:t>
+      </w:r>
+      <w:r>
+        <w:rPr>
+          <w:lang w:val="da-DK"/>
+        </w:rPr>
+        <w:t>var</w:t>
+      </w:r>
+      <w:r>
+        <w:rPr>
+          <w:lang w:val="da-DK"/>
+        </w:rPr>
+        <w:t xml:space="preserve"> her blevet ændret for sent, hvilket har resulteret i at </w:t>
+      </w:r>
+      <w:r>
+        <w:rPr>
+          <w:lang w:val="da-DK"/>
+        </w:rPr>
+        <w:t xml:space="preserve">der ikke var blevet lavet et mockup, der i stedet ville kunne repræsentere de ønskede ændringer. </w:t>
+      </w:r>
+      <w:r>
+        <w:rPr>
+          <w:lang w:val="da-DK"/>
+        </w:rPr>
+        <w:t xml:space="preserve">Dette problem vil blive taget videre til næste iteration, hvor de to kodningsprodukter fra gruppemedlemmerne </w:t>
+      </w:r>
+      <w:r>
+        <w:rPr>
+          <w:lang w:val="da-DK"/>
+        </w:rPr>
+        <w:t xml:space="preserve">vil blive sammensat til en helhed, der forhåbentlig vil give en MVP. </w:t>
       </w:r>
     </w:p>
     <w:p>
@@ -863,90 +2974,89 @@
           <w:lang w:val="da-DK"/>
         </w:rPr>
       </w:pPr>
+      <w:r>
+        <w:rPr>
+          <w:lang w:val="da-DK"/>
+        </w:rPr>
+        <w:t xml:space="preserve">Til gengæld var det en stor succes at undersøge og inkludere </w:t>
+      </w:r>
+      <w:r>
+        <w:rPr>
+          <w:lang w:val="da-DK"/>
+        </w:rPr>
+        <w:t xml:space="preserve">anmeldelserne fra </w:t>
+      </w:r>
+      <w:proofErr w:type="spellStart"/>
+      <w:r>
+        <w:rPr>
+          <w:lang w:val="da-DK"/>
+        </w:rPr>
+        <w:t>MeetUp</w:t>
+      </w:r>
+      <w:proofErr w:type="spellEnd"/>
+      <w:r>
+        <w:rPr>
+          <w:lang w:val="da-DK"/>
+        </w:rPr>
+        <w:t xml:space="preserve">, da dette har givet et andet perspektiv på hvad brugere </w:t>
+      </w:r>
+      <w:r>
+        <w:rPr>
+          <w:lang w:val="da-DK"/>
+        </w:rPr>
+        <w:t>har fokus på. Hertil har det også ska</w:t>
+      </w:r>
+      <w:r>
+        <w:rPr>
+          <w:lang w:val="da-DK"/>
+        </w:rPr>
+        <w:t xml:space="preserve">bt et andet syn på markedet, da gruppen originalt troede at </w:t>
+      </w:r>
+      <w:proofErr w:type="spellStart"/>
+      <w:r>
+        <w:rPr>
+          <w:lang w:val="da-DK"/>
+        </w:rPr>
+        <w:t>MeetUp</w:t>
+      </w:r>
+      <w:proofErr w:type="spellEnd"/>
+      <w:r>
+        <w:rPr>
+          <w:lang w:val="da-DK"/>
+        </w:rPr>
+        <w:t xml:space="preserve"> stod meget stærkere end hvad de reelt set gør. </w:t>
+      </w:r>
     </w:p>
     <w:p>
       <w:pPr>
-        <w:pStyle w:val="Heading1"/>
+        <w:spacing w:line="259" w:lineRule="auto"/>
         <w:rPr>
           <w:lang w:val="da-DK"/>
         </w:rPr>
       </w:pPr>
-      <w:bookmarkStart w:id="6" w:name="_Toc117527099"/>
-      <w:r>
-        <w:rPr>
-          <w:lang w:val="da-DK"/>
-        </w:rPr>
-        <w:t>Refleksioner</w:t>
-      </w:r>
-      <w:bookmarkEnd w:id="6"/>
-      <w:r>
-        <w:rPr>
-          <w:lang w:val="da-DK"/>
-        </w:rPr>
-        <w:t xml:space="preserve"> </w:t>
+      <w:r>
+        <w:rPr>
+          <w:lang w:val="da-DK"/>
+        </w:rPr>
+        <w:br w:type="page"/>
       </w:r>
     </w:p>
-    <w:p>
-      <w:pPr>
-        <w:rPr>
-          <w:lang w:val="da-DK"/>
-        </w:rPr>
-      </w:pPr>
-      <w:r>
-        <w:rPr>
-          <w:lang w:val="da-DK"/>
-        </w:rPr>
-        <w:t xml:space="preserve">Egne </w:t>
-      </w:r>
-      <w:r>
-        <w:rPr>
-          <w:lang w:val="da-DK"/>
-        </w:rPr>
-        <w:t>refleksioner</w:t>
-      </w:r>
-      <w:r>
-        <w:rPr>
-          <w:lang w:val="da-DK"/>
-        </w:rPr>
-        <w:t xml:space="preserve"> over kodningen og brugerind</w:t>
-      </w:r>
-      <w:r>
-        <w:rPr>
-          <w:lang w:val="da-DK"/>
-        </w:rPr>
-        <w:t>d</w:t>
-      </w:r>
-      <w:r>
-        <w:rPr>
-          <w:lang w:val="da-DK"/>
-        </w:rPr>
-        <w:t>ragelserne</w:t>
-      </w:r>
-    </w:p>
-    <w:p>
-      <w:pPr>
-        <w:rPr>
-          <w:lang w:val="da-DK"/>
-        </w:rPr>
-      </w:pPr>
-    </w:p>
-    <w:bookmarkStart w:id="7" w:name="_Toc117527100" w:displacedByCustomXml="next"/>
+    <w:bookmarkStart w:id="8" w:name="_Toc117866592" w:displacedByCustomXml="next"/>
     <w:sdt>
       <w:sdtPr>
+        <w:rPr>
+          <w:rFonts w:eastAsiaTheme="minorHAnsi" w:cstheme="minorBidi"/>
+          <w:b w:val="0"/>
+          <w:sz w:val="24"/>
+          <w:szCs w:val="22"/>
+        </w:rPr>
         <w:id w:val="2027058042"/>
         <w:docPartObj>
           <w:docPartGallery w:val="Bibliographies"/>
           <w:docPartUnique/>
         </w:docPartObj>
       </w:sdtPr>
-      <w:sdtEndPr>
-        <w:rPr>
-          <w:rFonts w:eastAsiaTheme="minorHAnsi" w:cstheme="minorBidi"/>
-          <w:b w:val="0"/>
-          <w:sz w:val="24"/>
-          <w:szCs w:val="22"/>
-        </w:rPr>
-      </w:sdtEndPr>
+      <w:sdtEndPr/>
       <w:sdtContent>
         <w:p>
           <w:pPr>
@@ -955,13 +3065,14 @@
           <w:r>
             <w:t>Bibliography</w:t>
           </w:r>
-          <w:bookmarkEnd w:id="7"/>
+          <w:bookmarkEnd w:id="8"/>
         </w:p>
         <w:sdt>
           <w:sdtPr>
             <w:id w:val="111145805"/>
             <w:bibliography/>
           </w:sdtPr>
+          <w:sdtEndPr/>
           <w:sdtContent>
             <w:p>
               <w:pPr>
@@ -982,6 +3093,32 @@
               <w:r>
                 <w:fldChar w:fldCharType="separate"/>
               </w:r>
+              <w:r>
+                <w:rPr>
+                  <w:i/>
+                  <w:iCs/>
+                  <w:noProof/>
+                  <w:lang w:val="da-DK"/>
+                </w:rPr>
+                <w:t>Meetup</w:t>
+              </w:r>
+              <w:r>
+                <w:rPr>
+                  <w:noProof/>
+                  <w:lang w:val="da-DK"/>
+                </w:rPr>
+                <w:t>. (12. Oktober 2022). Hentet fra sitejabber: https://www.sitejabber.com/reviews/meetup.com</w:t>
+              </w:r>
+            </w:p>
+            <w:p>
+              <w:pPr>
+                <w:pStyle w:val="Bibliography"/>
+                <w:ind w:left="720" w:hanging="720"/>
+                <w:rPr>
+                  <w:noProof/>
+                  <w:lang w:val="da-DK"/>
+                </w:rPr>
+              </w:pPr>
               <w:r>
                 <w:rPr>
                   <w:noProof/>
@@ -1007,6 +3144,46 @@
               </w:r>
             </w:p>
             <w:p>
+              <w:pPr>
+                <w:pStyle w:val="Bibliography"/>
+                <w:ind w:left="720" w:hanging="720"/>
+                <w:rPr>
+                  <w:noProof/>
+                  <w:lang w:val="da-DK"/>
+                </w:rPr>
+              </w:pPr>
+              <w:r>
+                <w:rPr>
+                  <w:noProof/>
+                  <w:lang w:val="en-US"/>
+                </w:rPr>
+                <w:t xml:space="preserve">PedroTech. (4. Oktober 2021). </w:t>
+              </w:r>
+              <w:r>
+                <w:rPr>
+                  <w:i/>
+                  <w:iCs/>
+                  <w:noProof/>
+                  <w:lang w:val="en-US"/>
+                </w:rPr>
+                <w:t>CRUD Tutorial Using React + Firebase | Firebase 9 and Firestore Tutorial</w:t>
+              </w:r>
+              <w:r>
+                <w:rPr>
+                  <w:noProof/>
+                  <w:lang w:val="en-US"/>
+                </w:rPr>
+                <w:t xml:space="preserve">. </w:t>
+              </w:r>
+              <w:r>
+                <w:rPr>
+                  <w:noProof/>
+                  <w:lang w:val="da-DK"/>
+                </w:rPr>
+                <w:t>Hentet fra YouTube: https://www.youtube.com/watch?v=jCY6DH8F4oc</w:t>
+              </w:r>
+            </w:p>
+            <w:p>
               <w:r>
                 <w:rPr>
                   <w:b/>
@@ -1022,10 +3199,12 @@
     </w:sdt>
     <w:p/>
     <w:sectPr>
-      <w:footerReference w:type="default" r:id="rId7"/>
+      <w:footerReference w:type="default" r:id="rId10"/>
       <w:pgSz w:w="11906" w:h="16838"/>
       <w:pgMar w:top="1701" w:right="1134" w:bottom="1701" w:left="1134" w:header="708" w:footer="708" w:gutter="0"/>
+      <w:pgNumType w:start="0"/>
       <w:cols w:space="708"/>
+      <w:titlePg/>
       <w:docGrid w:linePitch="360"/>
     </w:sectPr>
   </w:body>
@@ -1067,6 +3246,7 @@
         <w:docPartUnique/>
       </w:docPartObj>
     </w:sdtPr>
+    <w:sdtEndPr/>
     <w:sdtContent>
       <w:sdt>
         <w:sdtPr>
@@ -1076,6 +3256,7 @@
             <w:docPartUnique/>
           </w:docPartObj>
         </w:sdtPr>
+        <w:sdtEndPr/>
         <w:sdtContent>
           <w:p>
             <w:pPr>
@@ -1846,7 +4027,1471 @@
     <w:unhideWhenUsed/>
     <w:rsid w:val="003D7B9C"/>
   </w:style>
+  <w:style w:type="paragraph" w:styleId="NoSpacing">
+    <w:name w:val="No Spacing"/>
+    <w:link w:val="NoSpacingChar"/>
+    <w:uiPriority w:val="1"/>
+    <w:qFormat/>
+    <w:rsid w:val="00B111DA"/>
+    <w:pPr>
+      <w:spacing w:after="0" w:line="240" w:lineRule="auto"/>
+    </w:pPr>
+    <w:rPr>
+      <w:rFonts w:eastAsiaTheme="minorEastAsia"/>
+      <w:lang w:val="en-US"/>
+    </w:rPr>
+  </w:style>
+  <w:style w:type="character" w:customStyle="1" w:styleId="NoSpacingChar">
+    <w:name w:val="No Spacing Char"/>
+    <w:basedOn w:val="DefaultParagraphFont"/>
+    <w:link w:val="NoSpacing"/>
+    <w:uiPriority w:val="1"/>
+    <w:rsid w:val="00B111DA"/>
+    <w:rPr>
+      <w:rFonts w:eastAsiaTheme="minorEastAsia"/>
+      <w:lang w:val="en-US"/>
+    </w:rPr>
+  </w:style>
 </w:styles>
+</file>
+
+<file path=word/charts/chart1.xml><?xml version="1.0" encoding="utf-8"?>
+<c:chartSpace xmlns:c="http://schemas.openxmlformats.org/drawingml/2006/chart" xmlns:a="http://schemas.openxmlformats.org/drawingml/2006/main" xmlns:r="http://schemas.openxmlformats.org/officeDocument/2006/relationships" xmlns:c16r2="http://schemas.microsoft.com/office/drawing/2015/06/chart">
+  <c:date1904 val="0"/>
+  <c:lang val="en-US"/>
+  <c:roundedCorners val="0"/>
+  <mc:AlternateContent xmlns:mc="http://schemas.openxmlformats.org/markup-compatibility/2006">
+    <mc:Choice xmlns:c14="http://schemas.microsoft.com/office/drawing/2007/8/2/chart" Requires="c14">
+      <c14:style val="102"/>
+    </mc:Choice>
+    <mc:Fallback>
+      <c:style val="2"/>
+    </mc:Fallback>
+  </mc:AlternateContent>
+  <c:chart>
+    <c:title>
+      <c:tx>
+        <c:rich>
+          <a:bodyPr rot="0" spcFirstLastPara="1" vertOverflow="ellipsis" vert="horz" wrap="square" anchor="ctr" anchorCtr="1"/>
+          <a:lstStyle/>
+          <a:p>
+            <a:pPr>
+              <a:defRPr sz="1400" b="0" i="0" u="none" strike="noStrike" kern="1200" spc="0" baseline="0">
+                <a:solidFill>
+                  <a:schemeClr val="tx1">
+                    <a:lumMod val="65000"/>
+                    <a:lumOff val="35000"/>
+                  </a:schemeClr>
+                </a:solidFill>
+                <a:latin typeface="+mn-lt"/>
+                <a:ea typeface="+mn-ea"/>
+                <a:cs typeface="+mn-cs"/>
+              </a:defRPr>
+            </a:pPr>
+            <a:r>
+              <a:rPr lang="en-US"/>
+              <a:t>Generelle kommentarer af MeedUp</a:t>
+            </a:r>
+          </a:p>
+        </c:rich>
+      </c:tx>
+      <c:overlay val="0"/>
+      <c:spPr>
+        <a:noFill/>
+        <a:ln>
+          <a:noFill/>
+        </a:ln>
+        <a:effectLst/>
+      </c:spPr>
+      <c:txPr>
+        <a:bodyPr rot="0" spcFirstLastPara="1" vertOverflow="ellipsis" vert="horz" wrap="square" anchor="ctr" anchorCtr="1"/>
+        <a:lstStyle/>
+        <a:p>
+          <a:pPr>
+            <a:defRPr sz="1400" b="0" i="0" u="none" strike="noStrike" kern="1200" spc="0" baseline="0">
+              <a:solidFill>
+                <a:schemeClr val="tx1">
+                  <a:lumMod val="65000"/>
+                  <a:lumOff val="35000"/>
+                </a:schemeClr>
+              </a:solidFill>
+              <a:latin typeface="+mn-lt"/>
+              <a:ea typeface="+mn-ea"/>
+              <a:cs typeface="+mn-cs"/>
+            </a:defRPr>
+          </a:pPr>
+          <a:endParaRPr lang="en-DK"/>
+        </a:p>
+      </c:txPr>
+    </c:title>
+    <c:autoTitleDeleted val="0"/>
+    <c:plotArea>
+      <c:layout/>
+      <c:barChart>
+        <c:barDir val="col"/>
+        <c:grouping val="stacked"/>
+        <c:varyColors val="0"/>
+        <c:ser>
+          <c:idx val="0"/>
+          <c:order val="0"/>
+          <c:tx>
+            <c:strRef>
+              <c:f>'[MeetUp reviews - data.xlsx]Opsummering'!$H$1</c:f>
+              <c:strCache>
+                <c:ptCount val="1"/>
+                <c:pt idx="0">
+                  <c:v>Dårlig customer service</c:v>
+                </c:pt>
+              </c:strCache>
+            </c:strRef>
+          </c:tx>
+          <c:spPr>
+            <a:solidFill>
+              <a:srgbClr val="66CCFF"/>
+            </a:solidFill>
+            <a:ln>
+              <a:noFill/>
+            </a:ln>
+            <a:effectLst/>
+          </c:spPr>
+          <c:invertIfNegative val="0"/>
+          <c:cat>
+            <c:strRef>
+              <c:f>'[MeetUp reviews - data.xlsx]Opsummering'!$G$2:$G$3</c:f>
+              <c:strCache>
+                <c:ptCount val="2"/>
+                <c:pt idx="0">
+                  <c:v>Negative kommentarer</c:v>
+                </c:pt>
+                <c:pt idx="1">
+                  <c:v>Positive kommentarer</c:v>
+                </c:pt>
+              </c:strCache>
+            </c:strRef>
+          </c:cat>
+          <c:val>
+            <c:numRef>
+              <c:f>'[MeetUp reviews - data.xlsx]Opsummering'!$H$2:$H$3</c:f>
+              <c:numCache>
+                <c:formatCode>General</c:formatCode>
+                <c:ptCount val="2"/>
+                <c:pt idx="0">
+                  <c:v>5</c:v>
+                </c:pt>
+                <c:pt idx="1">
+                  <c:v>0</c:v>
+                </c:pt>
+              </c:numCache>
+            </c:numRef>
+          </c:val>
+          <c:extLst>
+            <c:ext xmlns:c16="http://schemas.microsoft.com/office/drawing/2014/chart" uri="{C3380CC4-5D6E-409C-BE32-E72D297353CC}">
+              <c16:uniqueId val="{00000000-36CB-4151-8743-70460452A062}"/>
+            </c:ext>
+          </c:extLst>
+        </c:ser>
+        <c:ser>
+          <c:idx val="1"/>
+          <c:order val="1"/>
+          <c:tx>
+            <c:strRef>
+              <c:f>'[MeetUp reviews - data.xlsx]Opsummering'!$I$1</c:f>
+              <c:strCache>
+                <c:ptCount val="1"/>
+                <c:pt idx="0">
+                  <c:v>Glitches</c:v>
+                </c:pt>
+              </c:strCache>
+            </c:strRef>
+          </c:tx>
+          <c:spPr>
+            <a:solidFill>
+              <a:srgbClr val="FF9933"/>
+            </a:solidFill>
+            <a:ln>
+              <a:noFill/>
+            </a:ln>
+            <a:effectLst/>
+          </c:spPr>
+          <c:invertIfNegative val="0"/>
+          <c:cat>
+            <c:strRef>
+              <c:f>'[MeetUp reviews - data.xlsx]Opsummering'!$G$2:$G$3</c:f>
+              <c:strCache>
+                <c:ptCount val="2"/>
+                <c:pt idx="0">
+                  <c:v>Negative kommentarer</c:v>
+                </c:pt>
+                <c:pt idx="1">
+                  <c:v>Positive kommentarer</c:v>
+                </c:pt>
+              </c:strCache>
+            </c:strRef>
+          </c:cat>
+          <c:val>
+            <c:numRef>
+              <c:f>'[MeetUp reviews - data.xlsx]Opsummering'!$I$2:$I$3</c:f>
+              <c:numCache>
+                <c:formatCode>General</c:formatCode>
+                <c:ptCount val="2"/>
+                <c:pt idx="0">
+                  <c:v>5</c:v>
+                </c:pt>
+                <c:pt idx="1">
+                  <c:v>0</c:v>
+                </c:pt>
+              </c:numCache>
+            </c:numRef>
+          </c:val>
+          <c:extLst>
+            <c:ext xmlns:c16="http://schemas.microsoft.com/office/drawing/2014/chart" uri="{C3380CC4-5D6E-409C-BE32-E72D297353CC}">
+              <c16:uniqueId val="{00000001-36CB-4151-8743-70460452A062}"/>
+            </c:ext>
+          </c:extLst>
+        </c:ser>
+        <c:ser>
+          <c:idx val="2"/>
+          <c:order val="2"/>
+          <c:tx>
+            <c:strRef>
+              <c:f>'[MeetUp reviews - data.xlsx]Opsummering'!$J$1</c:f>
+              <c:strCache>
+                <c:ptCount val="1"/>
+                <c:pt idx="0">
+                  <c:v>Funktionalitetsproblemer</c:v>
+                </c:pt>
+              </c:strCache>
+            </c:strRef>
+          </c:tx>
+          <c:spPr>
+            <a:solidFill>
+              <a:schemeClr val="bg1">
+                <a:lumMod val="75000"/>
+              </a:schemeClr>
+            </a:solidFill>
+            <a:ln>
+              <a:noFill/>
+            </a:ln>
+            <a:effectLst/>
+          </c:spPr>
+          <c:invertIfNegative val="0"/>
+          <c:cat>
+            <c:strRef>
+              <c:f>'[MeetUp reviews - data.xlsx]Opsummering'!$G$2:$G$3</c:f>
+              <c:strCache>
+                <c:ptCount val="2"/>
+                <c:pt idx="0">
+                  <c:v>Negative kommentarer</c:v>
+                </c:pt>
+                <c:pt idx="1">
+                  <c:v>Positive kommentarer</c:v>
+                </c:pt>
+              </c:strCache>
+            </c:strRef>
+          </c:cat>
+          <c:val>
+            <c:numRef>
+              <c:f>'[MeetUp reviews - data.xlsx]Opsummering'!$J$2:$J$3</c:f>
+              <c:numCache>
+                <c:formatCode>General</c:formatCode>
+                <c:ptCount val="2"/>
+                <c:pt idx="0">
+                  <c:v>7</c:v>
+                </c:pt>
+                <c:pt idx="1">
+                  <c:v>0</c:v>
+                </c:pt>
+              </c:numCache>
+            </c:numRef>
+          </c:val>
+          <c:extLst>
+            <c:ext xmlns:c16="http://schemas.microsoft.com/office/drawing/2014/chart" uri="{C3380CC4-5D6E-409C-BE32-E72D297353CC}">
+              <c16:uniqueId val="{00000002-36CB-4151-8743-70460452A062}"/>
+            </c:ext>
+          </c:extLst>
+        </c:ser>
+        <c:ser>
+          <c:idx val="3"/>
+          <c:order val="3"/>
+          <c:tx>
+            <c:strRef>
+              <c:f>'[MeetUp reviews - data.xlsx]Opsummering'!$K$1</c:f>
+              <c:strCache>
+                <c:ptCount val="1"/>
+                <c:pt idx="0">
+                  <c:v>Scam (penge)</c:v>
+                </c:pt>
+              </c:strCache>
+            </c:strRef>
+          </c:tx>
+          <c:spPr>
+            <a:solidFill>
+              <a:srgbClr val="FFCC66"/>
+            </a:solidFill>
+            <a:ln>
+              <a:noFill/>
+            </a:ln>
+            <a:effectLst/>
+          </c:spPr>
+          <c:invertIfNegative val="0"/>
+          <c:cat>
+            <c:strRef>
+              <c:f>'[MeetUp reviews - data.xlsx]Opsummering'!$G$2:$G$3</c:f>
+              <c:strCache>
+                <c:ptCount val="2"/>
+                <c:pt idx="0">
+                  <c:v>Negative kommentarer</c:v>
+                </c:pt>
+                <c:pt idx="1">
+                  <c:v>Positive kommentarer</c:v>
+                </c:pt>
+              </c:strCache>
+            </c:strRef>
+          </c:cat>
+          <c:val>
+            <c:numRef>
+              <c:f>'[MeetUp reviews - data.xlsx]Opsummering'!$K$2:$K$3</c:f>
+              <c:numCache>
+                <c:formatCode>General</c:formatCode>
+                <c:ptCount val="2"/>
+                <c:pt idx="0">
+                  <c:v>6</c:v>
+                </c:pt>
+                <c:pt idx="1">
+                  <c:v>0</c:v>
+                </c:pt>
+              </c:numCache>
+            </c:numRef>
+          </c:val>
+          <c:extLst>
+            <c:ext xmlns:c16="http://schemas.microsoft.com/office/drawing/2014/chart" uri="{C3380CC4-5D6E-409C-BE32-E72D297353CC}">
+              <c16:uniqueId val="{00000003-36CB-4151-8743-70460452A062}"/>
+            </c:ext>
+          </c:extLst>
+        </c:ser>
+        <c:ser>
+          <c:idx val="4"/>
+          <c:order val="4"/>
+          <c:tx>
+            <c:strRef>
+              <c:f>'[MeetUp reviews - data.xlsx]Opsummering'!$L$1</c:f>
+              <c:strCache>
+                <c:ptCount val="1"/>
+                <c:pt idx="0">
+                  <c:v>Regulering af medlemmer</c:v>
+                </c:pt>
+              </c:strCache>
+            </c:strRef>
+          </c:tx>
+          <c:spPr>
+            <a:solidFill>
+              <a:schemeClr val="accent5">
+                <a:lumMod val="60000"/>
+                <a:lumOff val="40000"/>
+              </a:schemeClr>
+            </a:solidFill>
+            <a:ln>
+              <a:noFill/>
+            </a:ln>
+            <a:effectLst/>
+          </c:spPr>
+          <c:invertIfNegative val="0"/>
+          <c:cat>
+            <c:strRef>
+              <c:f>'[MeetUp reviews - data.xlsx]Opsummering'!$G$2:$G$3</c:f>
+              <c:strCache>
+                <c:ptCount val="2"/>
+                <c:pt idx="0">
+                  <c:v>Negative kommentarer</c:v>
+                </c:pt>
+                <c:pt idx="1">
+                  <c:v>Positive kommentarer</c:v>
+                </c:pt>
+              </c:strCache>
+            </c:strRef>
+          </c:cat>
+          <c:val>
+            <c:numRef>
+              <c:f>'[MeetUp reviews - data.xlsx]Opsummering'!$L$2:$L$3</c:f>
+              <c:numCache>
+                <c:formatCode>General</c:formatCode>
+                <c:ptCount val="2"/>
+                <c:pt idx="0">
+                  <c:v>6</c:v>
+                </c:pt>
+                <c:pt idx="1">
+                  <c:v>0</c:v>
+                </c:pt>
+              </c:numCache>
+            </c:numRef>
+          </c:val>
+          <c:extLst>
+            <c:ext xmlns:c16="http://schemas.microsoft.com/office/drawing/2014/chart" uri="{C3380CC4-5D6E-409C-BE32-E72D297353CC}">
+              <c16:uniqueId val="{00000004-36CB-4151-8743-70460452A062}"/>
+            </c:ext>
+          </c:extLst>
+        </c:ser>
+        <c:ser>
+          <c:idx val="5"/>
+          <c:order val="5"/>
+          <c:tx>
+            <c:strRef>
+              <c:f>'[MeetUp reviews - data.xlsx]Opsummering'!$M$1</c:f>
+              <c:strCache>
+                <c:ptCount val="1"/>
+                <c:pt idx="0">
+                  <c:v>Irriterende reklamer</c:v>
+                </c:pt>
+              </c:strCache>
+            </c:strRef>
+          </c:tx>
+          <c:spPr>
+            <a:solidFill>
+              <a:schemeClr val="accent6">
+                <a:lumMod val="60000"/>
+                <a:lumOff val="40000"/>
+              </a:schemeClr>
+            </a:solidFill>
+            <a:ln>
+              <a:noFill/>
+            </a:ln>
+            <a:effectLst/>
+          </c:spPr>
+          <c:invertIfNegative val="0"/>
+          <c:cat>
+            <c:strRef>
+              <c:f>'[MeetUp reviews - data.xlsx]Opsummering'!$G$2:$G$3</c:f>
+              <c:strCache>
+                <c:ptCount val="2"/>
+                <c:pt idx="0">
+                  <c:v>Negative kommentarer</c:v>
+                </c:pt>
+                <c:pt idx="1">
+                  <c:v>Positive kommentarer</c:v>
+                </c:pt>
+              </c:strCache>
+            </c:strRef>
+          </c:cat>
+          <c:val>
+            <c:numRef>
+              <c:f>'[MeetUp reviews - data.xlsx]Opsummering'!$M$2:$M$3</c:f>
+              <c:numCache>
+                <c:formatCode>General</c:formatCode>
+                <c:ptCount val="2"/>
+                <c:pt idx="0">
+                  <c:v>2</c:v>
+                </c:pt>
+                <c:pt idx="1">
+                  <c:v>0</c:v>
+                </c:pt>
+              </c:numCache>
+            </c:numRef>
+          </c:val>
+          <c:extLst>
+            <c:ext xmlns:c16="http://schemas.microsoft.com/office/drawing/2014/chart" uri="{C3380CC4-5D6E-409C-BE32-E72D297353CC}">
+              <c16:uniqueId val="{00000005-36CB-4151-8743-70460452A062}"/>
+            </c:ext>
+          </c:extLst>
+        </c:ser>
+        <c:ser>
+          <c:idx val="6"/>
+          <c:order val="6"/>
+          <c:tx>
+            <c:strRef>
+              <c:f>'[MeetUp reviews - data.xlsx]Opsummering'!$N$1</c:f>
+              <c:strCache>
+                <c:ptCount val="1"/>
+                <c:pt idx="0">
+                  <c:v>Priser</c:v>
+                </c:pt>
+              </c:strCache>
+            </c:strRef>
+          </c:tx>
+          <c:spPr>
+            <a:solidFill>
+              <a:srgbClr val="6666FF"/>
+            </a:solidFill>
+            <a:ln>
+              <a:noFill/>
+            </a:ln>
+            <a:effectLst/>
+          </c:spPr>
+          <c:invertIfNegative val="0"/>
+          <c:cat>
+            <c:strRef>
+              <c:f>'[MeetUp reviews - data.xlsx]Opsummering'!$G$2:$G$3</c:f>
+              <c:strCache>
+                <c:ptCount val="2"/>
+                <c:pt idx="0">
+                  <c:v>Negative kommentarer</c:v>
+                </c:pt>
+                <c:pt idx="1">
+                  <c:v>Positive kommentarer</c:v>
+                </c:pt>
+              </c:strCache>
+            </c:strRef>
+          </c:cat>
+          <c:val>
+            <c:numRef>
+              <c:f>'[MeetUp reviews - data.xlsx]Opsummering'!$N$2:$N$3</c:f>
+              <c:numCache>
+                <c:formatCode>General</c:formatCode>
+                <c:ptCount val="2"/>
+                <c:pt idx="0">
+                  <c:v>1</c:v>
+                </c:pt>
+                <c:pt idx="1">
+                  <c:v>0</c:v>
+                </c:pt>
+              </c:numCache>
+            </c:numRef>
+          </c:val>
+          <c:extLst>
+            <c:ext xmlns:c16="http://schemas.microsoft.com/office/drawing/2014/chart" uri="{C3380CC4-5D6E-409C-BE32-E72D297353CC}">
+              <c16:uniqueId val="{00000006-36CB-4151-8743-70460452A062}"/>
+            </c:ext>
+          </c:extLst>
+        </c:ser>
+        <c:ser>
+          <c:idx val="7"/>
+          <c:order val="7"/>
+          <c:tx>
+            <c:strRef>
+              <c:f>'[MeetUp reviews - data.xlsx]Opsummering'!$O$1</c:f>
+              <c:strCache>
+                <c:ptCount val="1"/>
+                <c:pt idx="0">
+                  <c:v>Ok gratis version</c:v>
+                </c:pt>
+              </c:strCache>
+            </c:strRef>
+          </c:tx>
+          <c:spPr>
+            <a:solidFill>
+              <a:srgbClr val="009900"/>
+            </a:solidFill>
+            <a:ln>
+              <a:noFill/>
+            </a:ln>
+            <a:effectLst/>
+          </c:spPr>
+          <c:invertIfNegative val="0"/>
+          <c:cat>
+            <c:strRef>
+              <c:f>'[MeetUp reviews - data.xlsx]Opsummering'!$G$2:$G$3</c:f>
+              <c:strCache>
+                <c:ptCount val="2"/>
+                <c:pt idx="0">
+                  <c:v>Negative kommentarer</c:v>
+                </c:pt>
+                <c:pt idx="1">
+                  <c:v>Positive kommentarer</c:v>
+                </c:pt>
+              </c:strCache>
+            </c:strRef>
+          </c:cat>
+          <c:val>
+            <c:numRef>
+              <c:f>'[MeetUp reviews - data.xlsx]Opsummering'!$O$2:$O$3</c:f>
+              <c:numCache>
+                <c:formatCode>General</c:formatCode>
+                <c:ptCount val="2"/>
+                <c:pt idx="0">
+                  <c:v>0</c:v>
+                </c:pt>
+                <c:pt idx="1">
+                  <c:v>3</c:v>
+                </c:pt>
+              </c:numCache>
+            </c:numRef>
+          </c:val>
+          <c:extLst>
+            <c:ext xmlns:c16="http://schemas.microsoft.com/office/drawing/2014/chart" uri="{C3380CC4-5D6E-409C-BE32-E72D297353CC}">
+              <c16:uniqueId val="{00000007-36CB-4151-8743-70460452A062}"/>
+            </c:ext>
+          </c:extLst>
+        </c:ser>
+        <c:ser>
+          <c:idx val="8"/>
+          <c:order val="8"/>
+          <c:tx>
+            <c:strRef>
+              <c:f>'[MeetUp reviews - data.xlsx]Opsummering'!$P$1</c:f>
+              <c:strCache>
+                <c:ptCount val="1"/>
+                <c:pt idx="0">
+                  <c:v>Godt koncept</c:v>
+                </c:pt>
+              </c:strCache>
+            </c:strRef>
+          </c:tx>
+          <c:spPr>
+            <a:solidFill>
+              <a:srgbClr val="FFCCFF"/>
+            </a:solidFill>
+            <a:ln>
+              <a:noFill/>
+            </a:ln>
+            <a:effectLst/>
+          </c:spPr>
+          <c:invertIfNegative val="0"/>
+          <c:cat>
+            <c:strRef>
+              <c:f>'[MeetUp reviews - data.xlsx]Opsummering'!$G$2:$G$3</c:f>
+              <c:strCache>
+                <c:ptCount val="2"/>
+                <c:pt idx="0">
+                  <c:v>Negative kommentarer</c:v>
+                </c:pt>
+                <c:pt idx="1">
+                  <c:v>Positive kommentarer</c:v>
+                </c:pt>
+              </c:strCache>
+            </c:strRef>
+          </c:cat>
+          <c:val>
+            <c:numRef>
+              <c:f>'[MeetUp reviews - data.xlsx]Opsummering'!$P$2:$P$3</c:f>
+              <c:numCache>
+                <c:formatCode>General</c:formatCode>
+                <c:ptCount val="2"/>
+                <c:pt idx="0">
+                  <c:v>0</c:v>
+                </c:pt>
+                <c:pt idx="1">
+                  <c:v>5</c:v>
+                </c:pt>
+              </c:numCache>
+            </c:numRef>
+          </c:val>
+          <c:extLst>
+            <c:ext xmlns:c16="http://schemas.microsoft.com/office/drawing/2014/chart" uri="{C3380CC4-5D6E-409C-BE32-E72D297353CC}">
+              <c16:uniqueId val="{00000008-36CB-4151-8743-70460452A062}"/>
+            </c:ext>
+          </c:extLst>
+        </c:ser>
+        <c:ser>
+          <c:idx val="9"/>
+          <c:order val="9"/>
+          <c:tx>
+            <c:strRef>
+              <c:f>'[MeetUp reviews - data.xlsx]Opsummering'!$Q$1</c:f>
+              <c:strCache>
+                <c:ptCount val="1"/>
+                <c:pt idx="0">
+                  <c:v>Positiv oplevelse</c:v>
+                </c:pt>
+              </c:strCache>
+            </c:strRef>
+          </c:tx>
+          <c:spPr>
+            <a:solidFill>
+              <a:srgbClr val="FF0000"/>
+            </a:solidFill>
+            <a:ln>
+              <a:noFill/>
+            </a:ln>
+            <a:effectLst/>
+          </c:spPr>
+          <c:invertIfNegative val="0"/>
+          <c:dPt>
+            <c:idx val="1"/>
+            <c:invertIfNegative val="0"/>
+            <c:bubble3D val="0"/>
+            <c:spPr>
+              <a:solidFill>
+                <a:srgbClr val="CC0000"/>
+              </a:solidFill>
+              <a:ln>
+                <a:noFill/>
+              </a:ln>
+              <a:effectLst/>
+            </c:spPr>
+            <c:extLst>
+              <c:ext xmlns:c16="http://schemas.microsoft.com/office/drawing/2014/chart" uri="{C3380CC4-5D6E-409C-BE32-E72D297353CC}">
+                <c16:uniqueId val="{0000000A-36CB-4151-8743-70460452A062}"/>
+              </c:ext>
+            </c:extLst>
+          </c:dPt>
+          <c:cat>
+            <c:strRef>
+              <c:f>'[MeetUp reviews - data.xlsx]Opsummering'!$G$2:$G$3</c:f>
+              <c:strCache>
+                <c:ptCount val="2"/>
+                <c:pt idx="0">
+                  <c:v>Negative kommentarer</c:v>
+                </c:pt>
+                <c:pt idx="1">
+                  <c:v>Positive kommentarer</c:v>
+                </c:pt>
+              </c:strCache>
+            </c:strRef>
+          </c:cat>
+          <c:val>
+            <c:numRef>
+              <c:f>'[MeetUp reviews - data.xlsx]Opsummering'!$Q$2:$Q$3</c:f>
+              <c:numCache>
+                <c:formatCode>General</c:formatCode>
+                <c:ptCount val="2"/>
+                <c:pt idx="0">
+                  <c:v>0</c:v>
+                </c:pt>
+                <c:pt idx="1">
+                  <c:v>7</c:v>
+                </c:pt>
+              </c:numCache>
+            </c:numRef>
+          </c:val>
+          <c:extLst>
+            <c:ext xmlns:c16="http://schemas.microsoft.com/office/drawing/2014/chart" uri="{C3380CC4-5D6E-409C-BE32-E72D297353CC}">
+              <c16:uniqueId val="{0000000B-36CB-4151-8743-70460452A062}"/>
+            </c:ext>
+          </c:extLst>
+        </c:ser>
+        <c:dLbls>
+          <c:showLegendKey val="0"/>
+          <c:showVal val="0"/>
+          <c:showCatName val="0"/>
+          <c:showSerName val="0"/>
+          <c:showPercent val="0"/>
+          <c:showBubbleSize val="0"/>
+        </c:dLbls>
+        <c:gapWidth val="25"/>
+        <c:overlap val="100"/>
+        <c:axId val="1034572688"/>
+        <c:axId val="1034577680"/>
+      </c:barChart>
+      <c:catAx>
+        <c:axId val="1034572688"/>
+        <c:scaling>
+          <c:orientation val="minMax"/>
+        </c:scaling>
+        <c:delete val="0"/>
+        <c:axPos val="b"/>
+        <c:numFmt formatCode="General" sourceLinked="1"/>
+        <c:majorTickMark val="none"/>
+        <c:minorTickMark val="none"/>
+        <c:tickLblPos val="nextTo"/>
+        <c:spPr>
+          <a:noFill/>
+          <a:ln w="9525" cap="flat" cmpd="sng" algn="ctr">
+            <a:solidFill>
+              <a:schemeClr val="tx1">
+                <a:lumMod val="15000"/>
+                <a:lumOff val="85000"/>
+              </a:schemeClr>
+            </a:solidFill>
+            <a:round/>
+          </a:ln>
+          <a:effectLst/>
+        </c:spPr>
+        <c:txPr>
+          <a:bodyPr rot="-60000000" spcFirstLastPara="1" vertOverflow="ellipsis" vert="horz" wrap="square" anchor="ctr" anchorCtr="1"/>
+          <a:lstStyle/>
+          <a:p>
+            <a:pPr>
+              <a:defRPr sz="900" b="0" i="0" u="none" strike="noStrike" kern="1200" baseline="0">
+                <a:solidFill>
+                  <a:schemeClr val="tx1">
+                    <a:lumMod val="65000"/>
+                    <a:lumOff val="35000"/>
+                  </a:schemeClr>
+                </a:solidFill>
+                <a:latin typeface="+mn-lt"/>
+                <a:ea typeface="+mn-ea"/>
+                <a:cs typeface="+mn-cs"/>
+              </a:defRPr>
+            </a:pPr>
+            <a:endParaRPr lang="en-DK"/>
+          </a:p>
+        </c:txPr>
+        <c:crossAx val="1034577680"/>
+        <c:crosses val="autoZero"/>
+        <c:auto val="1"/>
+        <c:lblAlgn val="ctr"/>
+        <c:lblOffset val="100"/>
+        <c:noMultiLvlLbl val="0"/>
+      </c:catAx>
+      <c:valAx>
+        <c:axId val="1034577680"/>
+        <c:scaling>
+          <c:orientation val="minMax"/>
+        </c:scaling>
+        <c:delete val="0"/>
+        <c:axPos val="l"/>
+        <c:majorGridlines>
+          <c:spPr>
+            <a:ln w="9525" cap="flat" cmpd="sng" algn="ctr">
+              <a:solidFill>
+                <a:schemeClr val="tx1">
+                  <a:lumMod val="15000"/>
+                  <a:lumOff val="85000"/>
+                </a:schemeClr>
+              </a:solidFill>
+              <a:round/>
+            </a:ln>
+            <a:effectLst/>
+          </c:spPr>
+        </c:majorGridlines>
+        <c:numFmt formatCode="General" sourceLinked="1"/>
+        <c:majorTickMark val="none"/>
+        <c:minorTickMark val="none"/>
+        <c:tickLblPos val="nextTo"/>
+        <c:spPr>
+          <a:noFill/>
+          <a:ln>
+            <a:noFill/>
+          </a:ln>
+          <a:effectLst/>
+        </c:spPr>
+        <c:txPr>
+          <a:bodyPr rot="-60000000" spcFirstLastPara="1" vertOverflow="ellipsis" vert="horz" wrap="square" anchor="ctr" anchorCtr="1"/>
+          <a:lstStyle/>
+          <a:p>
+            <a:pPr>
+              <a:defRPr sz="900" b="0" i="0" u="none" strike="noStrike" kern="1200" baseline="0">
+                <a:solidFill>
+                  <a:schemeClr val="tx1">
+                    <a:lumMod val="65000"/>
+                    <a:lumOff val="35000"/>
+                  </a:schemeClr>
+                </a:solidFill>
+                <a:latin typeface="+mn-lt"/>
+                <a:ea typeface="+mn-ea"/>
+                <a:cs typeface="+mn-cs"/>
+              </a:defRPr>
+            </a:pPr>
+            <a:endParaRPr lang="en-DK"/>
+          </a:p>
+        </c:txPr>
+        <c:crossAx val="1034572688"/>
+        <c:crosses val="autoZero"/>
+        <c:crossBetween val="between"/>
+      </c:valAx>
+      <c:spPr>
+        <a:noFill/>
+        <a:ln>
+          <a:noFill/>
+        </a:ln>
+        <a:effectLst/>
+      </c:spPr>
+    </c:plotArea>
+    <c:legend>
+      <c:legendPos val="l"/>
+      <c:overlay val="0"/>
+      <c:spPr>
+        <a:noFill/>
+        <a:ln>
+          <a:noFill/>
+        </a:ln>
+        <a:effectLst/>
+      </c:spPr>
+      <c:txPr>
+        <a:bodyPr rot="0" spcFirstLastPara="1" vertOverflow="ellipsis" vert="horz" wrap="square" anchor="ctr" anchorCtr="1"/>
+        <a:lstStyle/>
+        <a:p>
+          <a:pPr>
+            <a:defRPr sz="900" b="0" i="0" u="none" strike="noStrike" kern="1200" baseline="0">
+              <a:solidFill>
+                <a:schemeClr val="tx1">
+                  <a:lumMod val="65000"/>
+                  <a:lumOff val="35000"/>
+                </a:schemeClr>
+              </a:solidFill>
+              <a:latin typeface="+mn-lt"/>
+              <a:ea typeface="+mn-ea"/>
+              <a:cs typeface="+mn-cs"/>
+            </a:defRPr>
+          </a:pPr>
+          <a:endParaRPr lang="en-DK"/>
+        </a:p>
+      </c:txPr>
+    </c:legend>
+    <c:plotVisOnly val="1"/>
+    <c:dispBlanksAs val="gap"/>
+    <c:extLst>
+      <c:ext xmlns:c16r3="http://schemas.microsoft.com/office/drawing/2017/03/chart" uri="{56B9EC1D-385E-4148-901F-78D8002777C0}">
+        <c16r3:dataDisplayOptions16>
+          <c16r3:dispNaAsBlank val="1"/>
+        </c16r3:dataDisplayOptions16>
+      </c:ext>
+    </c:extLst>
+    <c:showDLblsOverMax val="0"/>
+  </c:chart>
+  <c:spPr>
+    <a:solidFill>
+      <a:schemeClr val="bg1"/>
+    </a:solidFill>
+    <a:ln w="9525" cap="flat" cmpd="sng" algn="ctr">
+      <a:solidFill>
+        <a:schemeClr val="tx1">
+          <a:lumMod val="15000"/>
+          <a:lumOff val="85000"/>
+        </a:schemeClr>
+      </a:solidFill>
+      <a:round/>
+    </a:ln>
+    <a:effectLst/>
+  </c:spPr>
+  <c:txPr>
+    <a:bodyPr/>
+    <a:lstStyle/>
+    <a:p>
+      <a:pPr>
+        <a:defRPr/>
+      </a:pPr>
+      <a:endParaRPr lang="en-DK"/>
+    </a:p>
+  </c:txPr>
+  <c:externalData r:id="rId3">
+    <c:autoUpdate val="0"/>
+  </c:externalData>
+</c:chartSpace>
+</file>
+
+<file path=word/charts/colors1.xml><?xml version="1.0" encoding="utf-8"?>
+<cs:colorStyle xmlns:cs="http://schemas.microsoft.com/office/drawing/2012/chartStyle" xmlns:a="http://schemas.openxmlformats.org/drawingml/2006/main" meth="cycle" id="10">
+  <a:schemeClr val="accent1"/>
+  <a:schemeClr val="accent2"/>
+  <a:schemeClr val="accent3"/>
+  <a:schemeClr val="accent4"/>
+  <a:schemeClr val="accent5"/>
+  <a:schemeClr val="accent6"/>
+  <cs:variation/>
+  <cs:variation>
+    <a:lumMod val="60000"/>
+  </cs:variation>
+  <cs:variation>
+    <a:lumMod val="80000"/>
+    <a:lumOff val="20000"/>
+  </cs:variation>
+  <cs:variation>
+    <a:lumMod val="80000"/>
+  </cs:variation>
+  <cs:variation>
+    <a:lumMod val="60000"/>
+    <a:lumOff val="40000"/>
+  </cs:variation>
+  <cs:variation>
+    <a:lumMod val="50000"/>
+  </cs:variation>
+  <cs:variation>
+    <a:lumMod val="70000"/>
+    <a:lumOff val="30000"/>
+  </cs:variation>
+  <cs:variation>
+    <a:lumMod val="70000"/>
+  </cs:variation>
+  <cs:variation>
+    <a:lumMod val="50000"/>
+    <a:lumOff val="50000"/>
+  </cs:variation>
+</cs:colorStyle>
+</file>
+
+<file path=word/charts/style1.xml><?xml version="1.0" encoding="utf-8"?>
+<cs:chartStyle xmlns:cs="http://schemas.microsoft.com/office/drawing/2012/chartStyle" xmlns:a="http://schemas.openxmlformats.org/drawingml/2006/main" id="297">
+  <cs:axisTitle>
+    <cs:lnRef idx="0"/>
+    <cs:fillRef idx="0"/>
+    <cs:effectRef idx="0"/>
+    <cs:fontRef idx="minor">
+      <a:schemeClr val="tx1">
+        <a:lumMod val="65000"/>
+        <a:lumOff val="35000"/>
+      </a:schemeClr>
+    </cs:fontRef>
+    <cs:defRPr sz="1000" kern="1200"/>
+  </cs:axisTitle>
+  <cs:categoryAxis>
+    <cs:lnRef idx="0"/>
+    <cs:fillRef idx="0"/>
+    <cs:effectRef idx="0"/>
+    <cs:fontRef idx="minor">
+      <a:schemeClr val="tx1">
+        <a:lumMod val="65000"/>
+        <a:lumOff val="35000"/>
+      </a:schemeClr>
+    </cs:fontRef>
+    <cs:spPr>
+      <a:ln w="9525" cap="flat" cmpd="sng" algn="ctr">
+        <a:solidFill>
+          <a:schemeClr val="tx1">
+            <a:lumMod val="15000"/>
+            <a:lumOff val="85000"/>
+          </a:schemeClr>
+        </a:solidFill>
+        <a:round/>
+      </a:ln>
+    </cs:spPr>
+    <cs:defRPr sz="900" kern="1200"/>
+  </cs:categoryAxis>
+  <cs:chartArea mods="allowNoFillOverride allowNoLineOverride">
+    <cs:lnRef idx="0"/>
+    <cs:fillRef idx="0"/>
+    <cs:effectRef idx="0"/>
+    <cs:fontRef idx="minor">
+      <a:schemeClr val="tx1"/>
+    </cs:fontRef>
+    <cs:spPr>
+      <a:solidFill>
+        <a:schemeClr val="bg1"/>
+      </a:solidFill>
+      <a:ln w="9525" cap="flat" cmpd="sng" algn="ctr">
+        <a:solidFill>
+          <a:schemeClr val="tx1">
+            <a:lumMod val="15000"/>
+            <a:lumOff val="85000"/>
+          </a:schemeClr>
+        </a:solidFill>
+        <a:round/>
+      </a:ln>
+    </cs:spPr>
+    <cs:defRPr sz="1000" kern="1200"/>
+  </cs:chartArea>
+  <cs:dataLabel>
+    <cs:lnRef idx="0"/>
+    <cs:fillRef idx="0"/>
+    <cs:effectRef idx="0"/>
+    <cs:fontRef idx="minor">
+      <a:schemeClr val="tx1">
+        <a:lumMod val="75000"/>
+        <a:lumOff val="25000"/>
+      </a:schemeClr>
+    </cs:fontRef>
+    <cs:defRPr sz="900" kern="1200"/>
+  </cs:dataLabel>
+  <cs:dataLabelCallout>
+    <cs:lnRef idx="0"/>
+    <cs:fillRef idx="0"/>
+    <cs:effectRef idx="0"/>
+    <cs:fontRef idx="minor">
+      <a:schemeClr val="dk1">
+        <a:lumMod val="65000"/>
+        <a:lumOff val="35000"/>
+      </a:schemeClr>
+    </cs:fontRef>
+    <cs:spPr>
+      <a:solidFill>
+        <a:schemeClr val="lt1"/>
+      </a:solidFill>
+      <a:ln>
+        <a:solidFill>
+          <a:schemeClr val="dk1">
+            <a:lumMod val="25000"/>
+            <a:lumOff val="75000"/>
+          </a:schemeClr>
+        </a:solidFill>
+      </a:ln>
+    </cs:spPr>
+    <cs:defRPr sz="900" kern="1200"/>
+    <cs:bodyPr rot="0" spcFirstLastPara="1" vertOverflow="clip" horzOverflow="clip" vert="horz" wrap="square" lIns="36576" tIns="18288" rIns="36576" bIns="18288" anchor="ctr" anchorCtr="1">
+      <a:spAutoFit/>
+    </cs:bodyPr>
+  </cs:dataLabelCallout>
+  <cs:dataPoint>
+    <cs:lnRef idx="0"/>
+    <cs:fillRef idx="1">
+      <cs:styleClr val="auto"/>
+    </cs:fillRef>
+    <cs:effectRef idx="0"/>
+    <cs:fontRef idx="minor">
+      <a:schemeClr val="tx1"/>
+    </cs:fontRef>
+  </cs:dataPoint>
+  <cs:dataPoint3D>
+    <cs:lnRef idx="0"/>
+    <cs:fillRef idx="1">
+      <cs:styleClr val="auto"/>
+    </cs:fillRef>
+    <cs:effectRef idx="0"/>
+    <cs:fontRef idx="minor">
+      <a:schemeClr val="tx1"/>
+    </cs:fontRef>
+  </cs:dataPoint3D>
+  <cs:dataPointLine>
+    <cs:lnRef idx="0">
+      <cs:styleClr val="auto"/>
+    </cs:lnRef>
+    <cs:fillRef idx="1"/>
+    <cs:effectRef idx="0"/>
+    <cs:fontRef idx="minor">
+      <a:schemeClr val="tx1"/>
+    </cs:fontRef>
+    <cs:spPr>
+      <a:ln w="28575" cap="rnd">
+        <a:solidFill>
+          <a:schemeClr val="phClr"/>
+        </a:solidFill>
+        <a:round/>
+      </a:ln>
+    </cs:spPr>
+  </cs:dataPointLine>
+  <cs:dataPointMarker>
+    <cs:lnRef idx="0">
+      <cs:styleClr val="auto"/>
+    </cs:lnRef>
+    <cs:fillRef idx="1">
+      <cs:styleClr val="auto"/>
+    </cs:fillRef>
+    <cs:effectRef idx="0"/>
+    <cs:fontRef idx="minor">
+      <a:schemeClr val="tx1"/>
+    </cs:fontRef>
+    <cs:spPr>
+      <a:ln w="9525">
+        <a:solidFill>
+          <a:schemeClr val="phClr"/>
+        </a:solidFill>
+      </a:ln>
+    </cs:spPr>
+  </cs:dataPointMarker>
+  <cs:dataPointMarkerLayout symbol="circle" size="5"/>
+  <cs:dataPointWireframe>
+    <cs:lnRef idx="0">
+      <cs:styleClr val="auto"/>
+    </cs:lnRef>
+    <cs:fillRef idx="1"/>
+    <cs:effectRef idx="0"/>
+    <cs:fontRef idx="minor">
+      <a:schemeClr val="tx1"/>
+    </cs:fontRef>
+    <cs:spPr>
+      <a:ln w="9525" cap="rnd">
+        <a:solidFill>
+          <a:schemeClr val="phClr"/>
+        </a:solidFill>
+        <a:round/>
+      </a:ln>
+    </cs:spPr>
+  </cs:dataPointWireframe>
+  <cs:dataTable>
+    <cs:lnRef idx="0"/>
+    <cs:fillRef idx="0"/>
+    <cs:effectRef idx="0"/>
+    <cs:fontRef idx="minor">
+      <a:schemeClr val="tx1">
+        <a:lumMod val="65000"/>
+        <a:lumOff val="35000"/>
+      </a:schemeClr>
+    </cs:fontRef>
+    <cs:spPr>
+      <a:noFill/>
+      <a:ln w="9525" cap="flat" cmpd="sng" algn="ctr">
+        <a:solidFill>
+          <a:schemeClr val="tx1">
+            <a:lumMod val="15000"/>
+            <a:lumOff val="85000"/>
+          </a:schemeClr>
+        </a:solidFill>
+        <a:round/>
+      </a:ln>
+    </cs:spPr>
+    <cs:defRPr sz="900" kern="1200"/>
+  </cs:dataTable>
+  <cs:downBar>
+    <cs:lnRef idx="0"/>
+    <cs:fillRef idx="0"/>
+    <cs:effectRef idx="0"/>
+    <cs:fontRef idx="minor">
+      <a:schemeClr val="tx1"/>
+    </cs:fontRef>
+    <cs:spPr>
+      <a:solidFill>
+        <a:schemeClr val="dk1">
+          <a:lumMod val="75000"/>
+          <a:lumOff val="25000"/>
+        </a:schemeClr>
+      </a:solidFill>
+      <a:ln w="9525" cap="flat" cmpd="sng" algn="ctr">
+        <a:solidFill>
+          <a:schemeClr val="tx1">
+            <a:lumMod val="65000"/>
+            <a:lumOff val="35000"/>
+          </a:schemeClr>
+        </a:solidFill>
+        <a:round/>
+      </a:ln>
+    </cs:spPr>
+  </cs:downBar>
+  <cs:dropLine>
+    <cs:lnRef idx="0"/>
+    <cs:fillRef idx="0"/>
+    <cs:effectRef idx="0"/>
+    <cs:fontRef idx="minor">
+      <a:schemeClr val="tx1"/>
+    </cs:fontRef>
+    <cs:spPr>
+      <a:ln w="9525" cap="flat" cmpd="sng" algn="ctr">
+        <a:solidFill>
+          <a:schemeClr val="tx1">
+            <a:lumMod val="35000"/>
+            <a:lumOff val="65000"/>
+          </a:schemeClr>
+        </a:solidFill>
+        <a:round/>
+      </a:ln>
+    </cs:spPr>
+  </cs:dropLine>
+  <cs:errorBar>
+    <cs:lnRef idx="0"/>
+    <cs:fillRef idx="0"/>
+    <cs:effectRef idx="0"/>
+    <cs:fontRef idx="minor">
+      <a:schemeClr val="tx1"/>
+    </cs:fontRef>
+    <cs:spPr>
+      <a:ln w="9525" cap="flat" cmpd="sng" algn="ctr">
+        <a:solidFill>
+          <a:schemeClr val="tx1">
+            <a:lumMod val="65000"/>
+            <a:lumOff val="35000"/>
+          </a:schemeClr>
+        </a:solidFill>
+        <a:round/>
+      </a:ln>
+    </cs:spPr>
+  </cs:errorBar>
+  <cs:floor>
+    <cs:lnRef idx="0"/>
+    <cs:fillRef idx="0"/>
+    <cs:effectRef idx="0"/>
+    <cs:fontRef idx="minor">
+      <a:schemeClr val="tx1"/>
+    </cs:fontRef>
+    <cs:spPr>
+      <a:noFill/>
+      <a:ln>
+        <a:noFill/>
+      </a:ln>
+    </cs:spPr>
+  </cs:floor>
+  <cs:gridlineMajor>
+    <cs:lnRef idx="0"/>
+    <cs:fillRef idx="0"/>
+    <cs:effectRef idx="0"/>
+    <cs:fontRef idx="minor">
+      <a:schemeClr val="tx1"/>
+    </cs:fontRef>
+    <cs:spPr>
+      <a:ln w="9525" cap="flat" cmpd="sng" algn="ctr">
+        <a:solidFill>
+          <a:schemeClr val="tx1">
+            <a:lumMod val="15000"/>
+            <a:lumOff val="85000"/>
+          </a:schemeClr>
+        </a:solidFill>
+        <a:round/>
+      </a:ln>
+    </cs:spPr>
+  </cs:gridlineMajor>
+  <cs:gridlineMinor>
+    <cs:lnRef idx="0"/>
+    <cs:fillRef idx="0"/>
+    <cs:effectRef idx="0"/>
+    <cs:fontRef idx="minor">
+      <a:schemeClr val="tx1"/>
+    </cs:fontRef>
+    <cs:spPr>
+      <a:ln w="9525" cap="flat" cmpd="sng" algn="ctr">
+        <a:solidFill>
+          <a:schemeClr val="tx1">
+            <a:lumMod val="5000"/>
+            <a:lumOff val="95000"/>
+          </a:schemeClr>
+        </a:solidFill>
+        <a:round/>
+      </a:ln>
+    </cs:spPr>
+  </cs:gridlineMinor>
+  <cs:hiLoLine>
+    <cs:lnRef idx="0"/>
+    <cs:fillRef idx="0"/>
+    <cs:effectRef idx="0"/>
+    <cs:fontRef idx="minor">
+      <a:schemeClr val="tx1"/>
+    </cs:fontRef>
+    <cs:spPr>
+      <a:ln w="9525" cap="flat" cmpd="sng" algn="ctr">
+        <a:solidFill>
+          <a:schemeClr val="tx1">
+            <a:lumMod val="50000"/>
+            <a:lumOff val="50000"/>
+          </a:schemeClr>
+        </a:solidFill>
+        <a:round/>
+      </a:ln>
+    </cs:spPr>
+  </cs:hiLoLine>
+  <cs:leaderLine>
+    <cs:lnRef idx="0"/>
+    <cs:fillRef idx="0"/>
+    <cs:effectRef idx="0"/>
+    <cs:fontRef idx="minor">
+      <a:schemeClr val="tx1"/>
+    </cs:fontRef>
+    <cs:spPr>
+      <a:ln w="9525" cap="flat" cmpd="sng" algn="ctr">
+        <a:solidFill>
+          <a:schemeClr val="tx1">
+            <a:lumMod val="35000"/>
+            <a:lumOff val="65000"/>
+          </a:schemeClr>
+        </a:solidFill>
+        <a:round/>
+      </a:ln>
+    </cs:spPr>
+  </cs:leaderLine>
+  <cs:legend>
+    <cs:lnRef idx="0"/>
+    <cs:fillRef idx="0"/>
+    <cs:effectRef idx="0"/>
+    <cs:fontRef idx="minor">
+      <a:schemeClr val="tx1">
+        <a:lumMod val="65000"/>
+        <a:lumOff val="35000"/>
+      </a:schemeClr>
+    </cs:fontRef>
+    <cs:defRPr sz="900" kern="1200"/>
+  </cs:legend>
+  <cs:plotArea mods="allowNoFillOverride allowNoLineOverride">
+    <cs:lnRef idx="0"/>
+    <cs:fillRef idx="0"/>
+    <cs:effectRef idx="0"/>
+    <cs:fontRef idx="minor">
+      <a:schemeClr val="tx1"/>
+    </cs:fontRef>
+  </cs:plotArea>
+  <cs:plotArea3D mods="allowNoFillOverride allowNoLineOverride">
+    <cs:lnRef idx="0"/>
+    <cs:fillRef idx="0"/>
+    <cs:effectRef idx="0"/>
+    <cs:fontRef idx="minor">
+      <a:schemeClr val="tx1"/>
+    </cs:fontRef>
+  </cs:plotArea3D>
+  <cs:seriesAxis>
+    <cs:lnRef idx="0"/>
+    <cs:fillRef idx="0"/>
+    <cs:effectRef idx="0"/>
+    <cs:fontRef idx="minor">
+      <a:schemeClr val="tx1">
+        <a:lumMod val="65000"/>
+        <a:lumOff val="35000"/>
+      </a:schemeClr>
+    </cs:fontRef>
+    <cs:defRPr sz="900" kern="1200"/>
+  </cs:seriesAxis>
+  <cs:seriesLine>
+    <cs:lnRef idx="0"/>
+    <cs:fillRef idx="0"/>
+    <cs:effectRef idx="0"/>
+    <cs:fontRef idx="minor">
+      <a:schemeClr val="tx1"/>
+    </cs:fontRef>
+    <cs:spPr>
+      <a:ln w="9525" cap="flat" cmpd="sng" algn="ctr">
+        <a:solidFill>
+          <a:schemeClr val="tx1">
+            <a:lumMod val="35000"/>
+            <a:lumOff val="65000"/>
+          </a:schemeClr>
+        </a:solidFill>
+        <a:round/>
+      </a:ln>
+    </cs:spPr>
+  </cs:seriesLine>
+  <cs:title>
+    <cs:lnRef idx="0"/>
+    <cs:fillRef idx="0"/>
+    <cs:effectRef idx="0"/>
+    <cs:fontRef idx="minor">
+      <a:schemeClr val="tx1">
+        <a:lumMod val="65000"/>
+        <a:lumOff val="35000"/>
+      </a:schemeClr>
+    </cs:fontRef>
+    <cs:defRPr sz="1400" b="0" kern="1200" spc="0" baseline="0"/>
+  </cs:title>
+  <cs:trendline>
+    <cs:lnRef idx="0">
+      <cs:styleClr val="auto"/>
+    </cs:lnRef>
+    <cs:fillRef idx="0"/>
+    <cs:effectRef idx="0"/>
+    <cs:fontRef idx="minor">
+      <a:schemeClr val="tx1"/>
+    </cs:fontRef>
+    <cs:spPr>
+      <a:ln w="19050" cap="rnd">
+        <a:solidFill>
+          <a:schemeClr val="phClr"/>
+        </a:solidFill>
+        <a:prstDash val="sysDot"/>
+      </a:ln>
+    </cs:spPr>
+  </cs:trendline>
+  <cs:trendlineLabel>
+    <cs:lnRef idx="0"/>
+    <cs:fillRef idx="0"/>
+    <cs:effectRef idx="0"/>
+    <cs:fontRef idx="minor">
+      <a:schemeClr val="tx1">
+        <a:lumMod val="65000"/>
+        <a:lumOff val="35000"/>
+      </a:schemeClr>
+    </cs:fontRef>
+    <cs:defRPr sz="900" kern="1200"/>
+  </cs:trendlineLabel>
+  <cs:upBar>
+    <cs:lnRef idx="0"/>
+    <cs:fillRef idx="0"/>
+    <cs:effectRef idx="0"/>
+    <cs:fontRef idx="minor">
+      <a:schemeClr val="tx1"/>
+    </cs:fontRef>
+    <cs:spPr>
+      <a:solidFill>
+        <a:schemeClr val="lt1"/>
+      </a:solidFill>
+      <a:ln w="9525" cap="flat" cmpd="sng" algn="ctr">
+        <a:solidFill>
+          <a:schemeClr val="tx1">
+            <a:lumMod val="65000"/>
+            <a:lumOff val="35000"/>
+          </a:schemeClr>
+        </a:solidFill>
+        <a:round/>
+      </a:ln>
+    </cs:spPr>
+  </cs:upBar>
+  <cs:valueAxis>
+    <cs:lnRef idx="0"/>
+    <cs:fillRef idx="0"/>
+    <cs:effectRef idx="0"/>
+    <cs:fontRef idx="minor">
+      <a:schemeClr val="tx1">
+        <a:lumMod val="65000"/>
+        <a:lumOff val="35000"/>
+      </a:schemeClr>
+    </cs:fontRef>
+    <cs:defRPr sz="900" kern="1200"/>
+  </cs:valueAxis>
+  <cs:wall>
+    <cs:lnRef idx="0"/>
+    <cs:fillRef idx="0"/>
+    <cs:effectRef idx="0"/>
+    <cs:fontRef idx="minor">
+      <a:schemeClr val="tx1"/>
+    </cs:fontRef>
+    <cs:spPr>
+      <a:noFill/>
+      <a:ln>
+        <a:noFill/>
+      </a:ln>
+    </cs:spPr>
+  </cs:wall>
+</cs:chartStyle>
 </file>
 
 <file path=word/theme/theme1.xml><?xml version="1.0" encoding="utf-8"?>
@@ -2168,13 +5813,48 @@
       </b:Author>
     </b:Author>
     <b:LCID>da-DK</b:LCID>
+    <b:RefOrder>2</b:RefOrder>
+  </b:Source>
+  <b:Source>
+    <b:Tag>Mee22</b:Tag>
+    <b:SourceType>InternetSite</b:SourceType>
+    <b:Guid>{B972AC44-3CE1-457C-BBB7-030F92EFDEC8}</b:Guid>
+    <b:LCID>da-DK</b:LCID>
+    <b:Title>Meetup</b:Title>
+    <b:InternetSiteTitle>sitejabber</b:InternetSiteTitle>
+    <b:Year>2022</b:Year>
+    <b:Month>Oktober</b:Month>
+    <b:Day>12</b:Day>
+    <b:URL>https://www.sitejabber.com/reviews/meetup.com</b:URL>
     <b:RefOrder>1</b:RefOrder>
+  </b:Source>
+  <b:Source>
+    <b:Tag>Ped21</b:Tag>
+    <b:SourceType>InternetSite</b:SourceType>
+    <b:Guid>{F4376EE0-4A21-413B-A33E-388C698F9F23}</b:Guid>
+    <b:Title>CRUD Tutorial Using React + Firebase | Firebase 9 and Firestore Tutorial</b:Title>
+    <b:Year>2021</b:Year>
+    <b:Month>Oktober</b:Month>
+    <b:Day>4</b:Day>
+    <b:LCID>da-DK</b:LCID>
+    <b:Author>
+      <b:Author>
+        <b:NameList>
+          <b:Person>
+            <b:Last>PedroTech</b:Last>
+          </b:Person>
+        </b:NameList>
+      </b:Author>
+    </b:Author>
+    <b:InternetSiteTitle>YouTube</b:InternetSiteTitle>
+    <b:URL>https://www.youtube.com/watch?v=jCY6DH8F4oc</b:URL>
+    <b:RefOrder>3</b:RefOrder>
   </b:Source>
 </b:Sources>
 </file>
 
 <file path=customXml/itemProps1.xml><?xml version="1.0" encoding="utf-8"?>
-<ds:datastoreItem xmlns:ds="http://schemas.openxmlformats.org/officeDocument/2006/customXml" ds:itemID="{35B04AD4-BA24-485C-8B34-90D4A51556E5}">
+<ds:datastoreItem xmlns:ds="http://schemas.openxmlformats.org/officeDocument/2006/customXml" ds:itemID="{71D2D732-5841-408B-84CE-8FE9DFD31E40}">
   <ds:schemaRefs>
     <ds:schemaRef ds:uri="http://schemas.openxmlformats.org/officeDocument/2006/bibliography"/>
   </ds:schemaRefs>

</xml_diff>